<commit_message>
Paper revisions from coauthors
</commit_message>
<xml_diff>
--- a/Writing/access_and_synchrony_figs.docx
+++ b/Writing/access_and_synchrony_figs.docx
@@ -1,6 +1,6 @@
 
 <file path=word/document.xml><?xml version="1.0" encoding="utf-8"?>
-<w:document xmlns:wpc="http://schemas.microsoft.com/office/word/2010/wordprocessingCanvas" xmlns:cx="http://schemas.microsoft.com/office/drawing/2014/chartex" xmlns:cx1="http://schemas.microsoft.com/office/drawing/2015/9/8/chartex" xmlns:cx2="http://schemas.microsoft.com/office/drawing/2015/10/21/chartex" xmlns:cx3="http://schemas.microsoft.com/office/drawing/2016/5/9/chartex" xmlns:cx4="http://schemas.microsoft.com/office/drawing/2016/5/10/chartex" xmlns:cx5="http://schemas.microsoft.com/office/drawing/2016/5/11/chartex" xmlns:cx6="http://schemas.microsoft.com/office/drawing/2016/5/12/chartex" xmlns:cx7="http://schemas.microsoft.com/office/drawing/2016/5/13/chartex" xmlns:cx8="http://schemas.microsoft.com/office/drawing/2016/5/14/chartex" xmlns:mc="http://schemas.openxmlformats.org/markup-compatibility/2006" xmlns:aink="http://schemas.microsoft.com/office/drawing/2016/ink" xmlns:am3d="http://schemas.microsoft.com/office/drawing/2017/model3d" xmlns:o="urn:schemas-microsoft-com:office:office" xmlns:r="http://schemas.openxmlformats.org/officeDocument/2006/relationships" xmlns:m="http://schemas.openxmlformats.org/officeDocument/2006/math" xmlns:v="urn:schemas-microsoft-com:vml" xmlns:wp14="http://schemas.microsoft.com/office/word/2010/wordprocessingDrawing" xmlns:wp="http://schemas.openxmlformats.org/drawingml/2006/wordprocessingDrawing" xmlns:w10="urn:schemas-microsoft-com:office:word" xmlns:w="http://schemas.openxmlformats.org/wordprocessingml/2006/main" xmlns:w14="http://schemas.microsoft.com/office/word/2010/wordml" xmlns:w15="http://schemas.microsoft.com/office/word/2012/wordml" xmlns:w16cid="http://schemas.microsoft.com/office/word/2016/wordml/cid" xmlns:w16se="http://schemas.microsoft.com/office/word/2015/wordml/symex" xmlns:wpg="http://schemas.microsoft.com/office/word/2010/wordprocessingGroup" xmlns:wpi="http://schemas.microsoft.com/office/word/2010/wordprocessingInk" xmlns:wne="http://schemas.microsoft.com/office/word/2006/wordml" xmlns:wps="http://schemas.microsoft.com/office/word/2010/wordprocessingShape" mc:Ignorable="w14 w15 w16se w16cid wp14">
+<w:document xmlns:wpc="http://schemas.microsoft.com/office/word/2010/wordprocessingCanvas" xmlns:cx="http://schemas.microsoft.com/office/drawing/2014/chartex" xmlns:mc="http://schemas.openxmlformats.org/markup-compatibility/2006" xmlns:o="urn:schemas-microsoft-com:office:office" xmlns:r="http://schemas.openxmlformats.org/officeDocument/2006/relationships" xmlns:m="http://schemas.openxmlformats.org/officeDocument/2006/math" xmlns:v="urn:schemas-microsoft-com:vml" xmlns:wp14="http://schemas.microsoft.com/office/word/2010/wordprocessingDrawing" xmlns:wp="http://schemas.openxmlformats.org/drawingml/2006/wordprocessingDrawing" xmlns:w10="urn:schemas-microsoft-com:office:word" xmlns:w="http://schemas.openxmlformats.org/wordprocessingml/2006/main" xmlns:w14="http://schemas.microsoft.com/office/word/2010/wordml" xmlns:w15="http://schemas.microsoft.com/office/word/2012/wordml" xmlns:w16se="http://schemas.microsoft.com/office/word/2015/wordml/symex" xmlns:wpg="http://schemas.microsoft.com/office/word/2010/wordprocessingGroup" xmlns:wpi="http://schemas.microsoft.com/office/word/2010/wordprocessingInk" xmlns:wne="http://schemas.microsoft.com/office/word/2006/wordml" xmlns:wps="http://schemas.microsoft.com/office/word/2010/wordprocessingShape" mc:Ignorable="w14 w15 w16se wp14">
   <w:body>
     <w:p>
       <w:pPr>
@@ -13,39 +13,19 @@
         <w:rPr>
           <w:rFonts w:ascii="Times New Roman" w:eastAsiaTheme="minorEastAsia" w:hAnsi="Times New Roman" w:cs="Times New Roman"/>
         </w:rPr>
-        <w:t xml:space="preserve">Table </w:t>
-      </w:r>
-      <w:proofErr w:type="gramStart"/>
+        <w:t xml:space="preserve">Table 1 </w:t>
+      </w:r>
       <w:r>
         <w:rPr>
           <w:rFonts w:ascii="Times New Roman" w:eastAsiaTheme="minorEastAsia" w:hAnsi="Times New Roman" w:cs="Times New Roman"/>
         </w:rPr>
-        <w:t>1</w:t>
+        <w:t xml:space="preserve"> </w:t>
       </w:r>
       <w:r>
         <w:rPr>
           <w:rFonts w:ascii="Times New Roman" w:eastAsiaTheme="minorEastAsia" w:hAnsi="Times New Roman" w:cs="Times New Roman"/>
         </w:rPr>
-        <w:t xml:space="preserve"> </w:t>
-      </w:r>
-      <w:r>
-        <w:rPr>
-          <w:rFonts w:ascii="Times New Roman" w:eastAsiaTheme="minorEastAsia" w:hAnsi="Times New Roman" w:cs="Times New Roman"/>
-        </w:rPr>
-        <w:t xml:space="preserve"> </w:t>
-      </w:r>
-      <w:r>
-        <w:rPr>
-          <w:rFonts w:ascii="Times New Roman" w:eastAsiaTheme="minorEastAsia" w:hAnsi="Times New Roman" w:cs="Times New Roman"/>
-        </w:rPr>
-        <w:t>Simulated</w:t>
-      </w:r>
-      <w:proofErr w:type="gramEnd"/>
-      <w:r>
-        <w:rPr>
-          <w:rFonts w:ascii="Times New Roman" w:eastAsiaTheme="minorEastAsia" w:hAnsi="Times New Roman" w:cs="Times New Roman"/>
-        </w:rPr>
-        <w:t xml:space="preserve"> v</w:t>
+        <w:t>Simulated v</w:t>
       </w:r>
       <w:r>
         <w:rPr>
@@ -239,7 +219,19 @@
               <w:rPr>
                 <w:rFonts w:ascii="Times New Roman" w:eastAsiaTheme="minorEastAsia" w:hAnsi="Times New Roman" w:cs="Times New Roman"/>
               </w:rPr>
-              <w:t>Species index</w:t>
+              <w:t>Species</w:t>
+            </w:r>
+            <w:r>
+              <w:rPr>
+                <w:rFonts w:ascii="Times New Roman" w:eastAsiaTheme="minorEastAsia" w:hAnsi="Times New Roman" w:cs="Times New Roman"/>
+              </w:rPr>
+              <w:t xml:space="preserve"> (population)</w:t>
+            </w:r>
+            <w:r>
+              <w:rPr>
+                <w:rFonts w:ascii="Times New Roman" w:eastAsiaTheme="minorEastAsia" w:hAnsi="Times New Roman" w:cs="Times New Roman"/>
+              </w:rPr>
+              <w:t xml:space="preserve"> index</w:t>
             </w:r>
           </w:p>
         </w:tc>
@@ -296,8 +288,6 @@
                 <w:i/>
               </w:rPr>
             </w:pPr>
-            <w:proofErr w:type="spellStart"/>
-            <w:proofErr w:type="gramStart"/>
             <w:r>
               <w:rPr>
                 <w:rFonts w:ascii="Times New Roman" w:eastAsiaTheme="minorEastAsia" w:hAnsi="Times New Roman" w:cs="Times New Roman"/>
@@ -313,8 +303,6 @@
               </w:rPr>
               <w:t>y,s</w:t>
             </w:r>
-            <w:proofErr w:type="spellEnd"/>
-            <w:proofErr w:type="gramEnd"/>
           </w:p>
         </w:tc>
         <w:tc>
@@ -356,8 +344,6 @@
               </w:rPr>
               <w:sym w:font="Symbol" w:char="F065"/>
             </w:r>
-            <w:proofErr w:type="spellStart"/>
-            <w:proofErr w:type="gramStart"/>
             <w:r>
               <w:rPr>
                 <w:rFonts w:ascii="Times New Roman" w:eastAsiaTheme="minorEastAsia" w:hAnsi="Times New Roman" w:cs="Times New Roman"/>
@@ -366,8 +352,6 @@
               </w:rPr>
               <w:t>y,s</w:t>
             </w:r>
-            <w:proofErr w:type="spellEnd"/>
-            <w:proofErr w:type="gramEnd"/>
           </w:p>
         </w:tc>
         <w:tc>
@@ -403,8 +387,6 @@
                 <w:vertAlign w:val="subscript"/>
               </w:rPr>
             </w:pPr>
-            <w:proofErr w:type="spellStart"/>
-            <w:proofErr w:type="gramStart"/>
             <w:r>
               <w:rPr>
                 <w:rFonts w:ascii="Times New Roman" w:eastAsiaTheme="minorEastAsia" w:hAnsi="Times New Roman" w:cs="Times New Roman"/>
@@ -418,18 +400,8 @@
                 <w:i/>
                 <w:vertAlign w:val="subscript"/>
               </w:rPr>
-              <w:t>s,y</w:t>
-            </w:r>
-            <w:proofErr w:type="gramEnd"/>
-            <w:r>
-              <w:rPr>
-                <w:rFonts w:ascii="Times New Roman" w:eastAsiaTheme="minorEastAsia" w:hAnsi="Times New Roman" w:cs="Times New Roman"/>
-                <w:i/>
-                <w:vertAlign w:val="subscript"/>
-              </w:rPr>
-              <w:t>,w</w:t>
-            </w:r>
-            <w:proofErr w:type="spellEnd"/>
+              <w:t>s,y,w</w:t>
+            </w:r>
           </w:p>
         </w:tc>
         <w:tc>
@@ -464,8 +436,6 @@
                 <w:i/>
               </w:rPr>
             </w:pPr>
-            <w:proofErr w:type="spellStart"/>
-            <w:proofErr w:type="gramStart"/>
             <w:r>
               <w:rPr>
                 <w:rFonts w:ascii="Times New Roman" w:eastAsiaTheme="minorEastAsia" w:hAnsi="Times New Roman" w:cs="Times New Roman"/>
@@ -479,18 +449,8 @@
                 <w:i/>
                 <w:vertAlign w:val="subscript"/>
               </w:rPr>
-              <w:t>s,y</w:t>
-            </w:r>
-            <w:proofErr w:type="gramEnd"/>
-            <w:r>
-              <w:rPr>
-                <w:rFonts w:ascii="Times New Roman" w:eastAsiaTheme="minorEastAsia" w:hAnsi="Times New Roman" w:cs="Times New Roman"/>
-                <w:i/>
-                <w:vertAlign w:val="subscript"/>
-              </w:rPr>
-              <w:t>,w</w:t>
-            </w:r>
-            <w:proofErr w:type="spellEnd"/>
+              <w:t>s,y,w</w:t>
+            </w:r>
           </w:p>
         </w:tc>
         <w:tc>
@@ -525,8 +485,6 @@
                 <w:vertAlign w:val="subscript"/>
               </w:rPr>
             </w:pPr>
-            <w:proofErr w:type="spellStart"/>
-            <w:proofErr w:type="gramStart"/>
             <w:r>
               <w:rPr>
                 <w:rFonts w:ascii="Times New Roman" w:eastAsiaTheme="minorEastAsia" w:hAnsi="Times New Roman" w:cs="Times New Roman"/>
@@ -540,18 +498,8 @@
                 <w:i/>
                 <w:vertAlign w:val="subscript"/>
               </w:rPr>
-              <w:t>s,y</w:t>
-            </w:r>
-            <w:proofErr w:type="gramEnd"/>
-            <w:r>
-              <w:rPr>
-                <w:rFonts w:ascii="Times New Roman" w:eastAsiaTheme="minorEastAsia" w:hAnsi="Times New Roman" w:cs="Times New Roman"/>
-                <w:i/>
-                <w:vertAlign w:val="subscript"/>
-              </w:rPr>
-              <w:t>,w</w:t>
-            </w:r>
-            <w:proofErr w:type="spellEnd"/>
+              <w:t>s,y,w</w:t>
+            </w:r>
           </w:p>
         </w:tc>
         <w:tc>
@@ -586,8 +534,6 @@
                 <w:vertAlign w:val="subscript"/>
               </w:rPr>
             </w:pPr>
-            <w:proofErr w:type="spellStart"/>
-            <w:proofErr w:type="gramStart"/>
             <w:r>
               <w:rPr>
                 <w:rFonts w:ascii="Times New Roman" w:eastAsia="Calibri" w:hAnsi="Times New Roman" w:cs="Times New Roman"/>
@@ -603,8 +549,6 @@
               </w:rPr>
               <w:t>s,v</w:t>
             </w:r>
-            <w:proofErr w:type="spellEnd"/>
-            <w:proofErr w:type="gramEnd"/>
           </w:p>
         </w:tc>
         <w:tc>
@@ -650,7 +594,6 @@
                 <w:i/>
               </w:rPr>
             </w:pPr>
-            <w:proofErr w:type="spellStart"/>
             <w:r>
               <w:rPr>
                 <w:rFonts w:ascii="Times New Roman" w:eastAsiaTheme="minorEastAsia" w:hAnsi="Times New Roman" w:cs="Times New Roman"/>
@@ -666,7 +609,6 @@
               </w:rPr>
               <w:t>y</w:t>
             </w:r>
-            <w:proofErr w:type="spellEnd"/>
           </w:p>
         </w:tc>
         <w:tc>
@@ -689,21 +631,7 @@
               <w:rPr>
                 <w:rFonts w:ascii="Times New Roman" w:eastAsiaTheme="minorEastAsia" w:hAnsi="Times New Roman" w:cs="Times New Roman"/>
               </w:rPr>
-              <w:t>(</w:t>
-            </w:r>
-            <w:proofErr w:type="spellStart"/>
-            <w:r>
-              <w:rPr>
-                <w:rFonts w:ascii="Times New Roman" w:eastAsiaTheme="minorEastAsia" w:hAnsi="Times New Roman" w:cs="Times New Roman"/>
-              </w:rPr>
-              <w:t>groundfish</w:t>
-            </w:r>
-            <w:proofErr w:type="spellEnd"/>
-            <w:r>
-              <w:rPr>
-                <w:rFonts w:ascii="Times New Roman" w:eastAsiaTheme="minorEastAsia" w:hAnsi="Times New Roman" w:cs="Times New Roman"/>
-              </w:rPr>
-              <w:t xml:space="preserve"> only)</w:t>
+              <w:t>(groundfish only)</w:t>
             </w:r>
           </w:p>
         </w:tc>
@@ -758,21 +686,7 @@
               <w:rPr>
                 <w:rFonts w:ascii="Times New Roman" w:eastAsiaTheme="minorEastAsia" w:hAnsi="Times New Roman" w:cs="Times New Roman"/>
               </w:rPr>
-              <w:t xml:space="preserve"> (</w:t>
-            </w:r>
-            <w:proofErr w:type="spellStart"/>
-            <w:r>
-              <w:rPr>
-                <w:rFonts w:ascii="Times New Roman" w:eastAsiaTheme="minorEastAsia" w:hAnsi="Times New Roman" w:cs="Times New Roman"/>
-              </w:rPr>
-              <w:t>groundfish</w:t>
-            </w:r>
-            <w:proofErr w:type="spellEnd"/>
-            <w:r>
-              <w:rPr>
-                <w:rFonts w:ascii="Times New Roman" w:eastAsiaTheme="minorEastAsia" w:hAnsi="Times New Roman" w:cs="Times New Roman"/>
-              </w:rPr>
-              <w:t xml:space="preserve"> only)</w:t>
+              <w:t xml:space="preserve"> (groundfish only)</w:t>
             </w:r>
           </w:p>
         </w:tc>
@@ -790,7 +704,6 @@
                 <w:vertAlign w:val="subscript"/>
               </w:rPr>
             </w:pPr>
-            <w:proofErr w:type="spellStart"/>
             <w:r>
               <w:rPr>
                 <w:rFonts w:ascii="Times New Roman" w:eastAsiaTheme="minorEastAsia" w:hAnsi="Times New Roman" w:cs="Times New Roman"/>
@@ -806,7 +719,6 @@
               </w:rPr>
               <w:t>y</w:t>
             </w:r>
-            <w:proofErr w:type="spellEnd"/>
           </w:p>
         </w:tc>
         <w:tc>
@@ -830,21 +742,7 @@
               <w:rPr>
                 <w:rFonts w:ascii="Times New Roman" w:eastAsiaTheme="minorEastAsia" w:hAnsi="Times New Roman" w:cs="Times New Roman"/>
               </w:rPr>
-              <w:t xml:space="preserve"> (</w:t>
-            </w:r>
-            <w:proofErr w:type="spellStart"/>
-            <w:r>
-              <w:rPr>
-                <w:rFonts w:ascii="Times New Roman" w:eastAsiaTheme="minorEastAsia" w:hAnsi="Times New Roman" w:cs="Times New Roman"/>
-              </w:rPr>
-              <w:t>groundfish</w:t>
-            </w:r>
-            <w:proofErr w:type="spellEnd"/>
-            <w:r>
-              <w:rPr>
-                <w:rFonts w:ascii="Times New Roman" w:eastAsiaTheme="minorEastAsia" w:hAnsi="Times New Roman" w:cs="Times New Roman"/>
-              </w:rPr>
-              <w:t xml:space="preserve"> only)</w:t>
+              <w:t xml:space="preserve"> (groundfish only)</w:t>
             </w:r>
           </w:p>
         </w:tc>
@@ -881,14 +779,7 @@
           <w:rFonts w:ascii="Times New Roman" w:hAnsi="Times New Roman" w:cs="Times New Roman"/>
         </w:rPr>
         <w:lastRenderedPageBreak/>
-        <w:t xml:space="preserve">Table </w:t>
-      </w:r>
-      <w:proofErr w:type="gramStart"/>
-      <w:r>
-        <w:rPr>
-          <w:rFonts w:ascii="Times New Roman" w:hAnsi="Times New Roman" w:cs="Times New Roman"/>
-        </w:rPr>
-        <w:t>2</w:t>
+        <w:t>Table 2</w:t>
       </w:r>
       <w:r>
         <w:rPr>
@@ -902,7 +793,6 @@
         </w:rPr>
         <w:t xml:space="preserve"> Parameters</w:t>
       </w:r>
-      <w:proofErr w:type="gramEnd"/>
     </w:p>
     <w:tbl>
       <w:tblPr>
@@ -1131,7 +1021,21 @@
               <w:rPr>
                 <w:rFonts w:ascii="Times New Roman" w:eastAsiaTheme="minorEastAsia" w:hAnsi="Times New Roman" w:cs="Times New Roman"/>
               </w:rPr>
-              <w:t>Species index</w:t>
+              <w:t>Species</w:t>
+            </w:r>
+            <w:r>
+              <w:rPr>
+                <w:rFonts w:ascii="Times New Roman" w:eastAsiaTheme="minorEastAsia" w:hAnsi="Times New Roman" w:cs="Times New Roman"/>
+              </w:rPr>
+              <w:t xml:space="preserve"> (population)</w:t>
+            </w:r>
+            <w:bookmarkStart w:id="0" w:name="_GoBack"/>
+            <w:bookmarkEnd w:id="0"/>
+            <w:r>
+              <w:rPr>
+                <w:rFonts w:ascii="Times New Roman" w:eastAsiaTheme="minorEastAsia" w:hAnsi="Times New Roman" w:cs="Times New Roman"/>
+              </w:rPr>
+              <w:t xml:space="preserve"> index</w:t>
             </w:r>
           </w:p>
         </w:tc>
@@ -1239,21 +1143,7 @@
               <w:rPr>
                 <w:rFonts w:ascii="Times New Roman" w:eastAsiaTheme="minorEastAsia" w:hAnsi="Times New Roman" w:cs="Times New Roman"/>
               </w:rPr>
-              <w:t xml:space="preserve">Crab: 0.0025, salmon: 0.0001, </w:t>
-            </w:r>
-            <w:proofErr w:type="spellStart"/>
-            <w:r>
-              <w:rPr>
-                <w:rFonts w:ascii="Times New Roman" w:eastAsiaTheme="minorEastAsia" w:hAnsi="Times New Roman" w:cs="Times New Roman"/>
-              </w:rPr>
-              <w:t>groundfish</w:t>
-            </w:r>
-            <w:proofErr w:type="spellEnd"/>
-            <w:r>
-              <w:rPr>
-                <w:rFonts w:ascii="Times New Roman" w:eastAsiaTheme="minorEastAsia" w:hAnsi="Times New Roman" w:cs="Times New Roman"/>
-              </w:rPr>
-              <w:t>: tuned internally</w:t>
+              <w:t>Crab: 0.0025, salmon: 0.0001, groundfish: tuned internally</w:t>
             </w:r>
           </w:p>
         </w:tc>
@@ -1269,7 +1159,6 @@
                 <w:rFonts w:ascii="Times New Roman" w:eastAsia="Calibri" w:hAnsi="Times New Roman" w:cs="Times New Roman"/>
               </w:rPr>
             </w:pPr>
-            <w:proofErr w:type="spellStart"/>
             <w:r>
               <w:rPr>
                 <w:rFonts w:ascii="Times New Roman" w:eastAsia="Calibri" w:hAnsi="Times New Roman" w:cs="Times New Roman"/>
@@ -1285,7 +1174,6 @@
               </w:rPr>
               <w:t>s</w:t>
             </w:r>
-            <w:proofErr w:type="spellEnd"/>
           </w:p>
         </w:tc>
         <w:tc>
@@ -1320,21 +1208,7 @@
               <w:rPr>
                 <w:rFonts w:ascii="Times New Roman" w:eastAsiaTheme="minorEastAsia" w:hAnsi="Times New Roman" w:cs="Times New Roman"/>
               </w:rPr>
-              <w:t xml:space="preserve">Crab: tuned internally, salmon: tuned internally, </w:t>
-            </w:r>
-            <w:proofErr w:type="spellStart"/>
-            <w:r>
-              <w:rPr>
-                <w:rFonts w:ascii="Times New Roman" w:eastAsiaTheme="minorEastAsia" w:hAnsi="Times New Roman" w:cs="Times New Roman"/>
-              </w:rPr>
-              <w:t>groundfish</w:t>
-            </w:r>
-            <w:proofErr w:type="spellEnd"/>
-            <w:r>
-              <w:rPr>
-                <w:rFonts w:ascii="Times New Roman" w:eastAsiaTheme="minorEastAsia" w:hAnsi="Times New Roman" w:cs="Times New Roman"/>
-              </w:rPr>
-              <w:t>: 0.00002</w:t>
+              <w:t>Crab: tuned internally, salmon: tuned internally, groundfish: 0.00002</w:t>
             </w:r>
           </w:p>
         </w:tc>
@@ -1493,7 +1367,6 @@
                 <w:rFonts w:ascii="Times New Roman" w:hAnsi="Times New Roman" w:cs="Times New Roman"/>
               </w:rPr>
             </w:pPr>
-            <w:proofErr w:type="spellStart"/>
             <w:r>
               <w:rPr>
                 <w:rFonts w:ascii="Times New Roman" w:eastAsia="Calibri" w:hAnsi="Times New Roman" w:cs="Times New Roman"/>
@@ -1509,7 +1382,6 @@
               </w:rPr>
               <w:t>s</w:t>
             </w:r>
-            <w:proofErr w:type="spellEnd"/>
           </w:p>
         </w:tc>
         <w:tc>
@@ -1544,21 +1416,7 @@
               <w:rPr>
                 <w:rFonts w:ascii="Times New Roman" w:eastAsiaTheme="minorEastAsia" w:hAnsi="Times New Roman" w:cs="Times New Roman"/>
               </w:rPr>
-              <w:t xml:space="preserve">Crab: 0.0005, salmon: 0.00005, </w:t>
-            </w:r>
-            <w:proofErr w:type="spellStart"/>
-            <w:r>
-              <w:rPr>
-                <w:rFonts w:ascii="Times New Roman" w:eastAsiaTheme="minorEastAsia" w:hAnsi="Times New Roman" w:cs="Times New Roman"/>
-              </w:rPr>
-              <w:t>groundfish</w:t>
-            </w:r>
-            <w:proofErr w:type="spellEnd"/>
-            <w:r>
-              <w:rPr>
-                <w:rFonts w:ascii="Times New Roman" w:eastAsiaTheme="minorEastAsia" w:hAnsi="Times New Roman" w:cs="Times New Roman"/>
-              </w:rPr>
-              <w:t xml:space="preserve">: tuned internally </w:t>
+              <w:t xml:space="preserve">Crab: 0.0005, salmon: 0.00005, groundfish: tuned internally </w:t>
             </w:r>
           </w:p>
         </w:tc>
@@ -1574,8 +1432,6 @@
                 <w:rFonts w:ascii="Times New Roman" w:hAnsi="Times New Roman" w:cs="Times New Roman"/>
               </w:rPr>
             </w:pPr>
-            <w:proofErr w:type="spellStart"/>
-            <w:proofErr w:type="gramStart"/>
             <w:r>
               <w:rPr>
                 <w:rFonts w:ascii="Times New Roman" w:eastAsiaTheme="minorEastAsia" w:hAnsi="Times New Roman" w:cs="Times New Roman"/>
@@ -1589,18 +1445,8 @@
                 <w:i/>
                 <w:vertAlign w:val="subscript"/>
               </w:rPr>
-              <w:t>s,y</w:t>
-            </w:r>
-            <w:proofErr w:type="gramEnd"/>
-            <w:r>
-              <w:rPr>
-                <w:rFonts w:ascii="Times New Roman" w:eastAsiaTheme="minorEastAsia" w:hAnsi="Times New Roman" w:cs="Times New Roman"/>
-                <w:i/>
-                <w:vertAlign w:val="subscript"/>
-              </w:rPr>
-              <w:t>,w</w:t>
-            </w:r>
-            <w:proofErr w:type="spellEnd"/>
+              <w:t>s,y,w</w:t>
+            </w:r>
           </w:p>
         </w:tc>
         <w:tc>
@@ -1635,21 +1481,7 @@
               <w:rPr>
                 <w:rFonts w:ascii="Times New Roman" w:eastAsiaTheme="minorEastAsia" w:hAnsi="Times New Roman" w:cs="Times New Roman"/>
               </w:rPr>
-              <w:t xml:space="preserve">Salmon: 1, </w:t>
-            </w:r>
-            <w:proofErr w:type="spellStart"/>
-            <w:r>
-              <w:rPr>
-                <w:rFonts w:ascii="Times New Roman" w:eastAsiaTheme="minorEastAsia" w:hAnsi="Times New Roman" w:cs="Times New Roman"/>
-              </w:rPr>
-              <w:t>groundfish</w:t>
-            </w:r>
-            <w:proofErr w:type="spellEnd"/>
-            <w:r>
-              <w:rPr>
-                <w:rFonts w:ascii="Times New Roman" w:eastAsiaTheme="minorEastAsia" w:hAnsi="Times New Roman" w:cs="Times New Roman"/>
-              </w:rPr>
-              <w:t xml:space="preserve">: 1, crab: see text  </w:t>
+              <w:t xml:space="preserve">Salmon: 1, groundfish: 1, crab: see text  </w:t>
             </w:r>
           </w:p>
         </w:tc>
@@ -1672,7 +1504,6 @@
               </w:rPr>
               <w:sym w:font="Symbol" w:char="F073"/>
             </w:r>
-            <w:proofErr w:type="gramStart"/>
             <w:r>
               <w:rPr>
                 <w:rFonts w:ascii="Times New Roman" w:eastAsiaTheme="minorEastAsia" w:hAnsi="Times New Roman" w:cs="Times New Roman"/>
@@ -1681,7 +1512,6 @@
               </w:rPr>
               <w:t>R,s</w:t>
             </w:r>
-            <w:proofErr w:type="gramEnd"/>
           </w:p>
         </w:tc>
         <w:tc>
@@ -1752,8 +1582,6 @@
               </w:rPr>
               <w:sym w:font="Symbol" w:char="F072"/>
             </w:r>
-            <w:proofErr w:type="spellStart"/>
-            <w:proofErr w:type="gramStart"/>
             <w:r>
               <w:rPr>
                 <w:rFonts w:ascii="Times New Roman" w:eastAsia="Calibri" w:hAnsi="Times New Roman" w:cs="Times New Roman"/>
@@ -1768,35 +1596,46 @@
                 <w:i/>
                 <w:vertAlign w:val="subscript"/>
               </w:rPr>
-              <w:t>,i</w:t>
-            </w:r>
-            <w:proofErr w:type="gramEnd"/>
-            <w:r>
-              <w:rPr>
-                <w:rFonts w:ascii="Times New Roman" w:eastAsia="Calibri" w:hAnsi="Times New Roman" w:cs="Times New Roman"/>
+              <w:t>,i,j</w:t>
+            </w:r>
+          </w:p>
+        </w:tc>
+        <w:tc>
+          <w:tcPr>
+            <w:tcW w:w="3772" w:type="dxa"/>
+          </w:tcPr>
+          <w:p>
+            <w:pPr>
+              <w:rPr>
+                <w:rFonts w:ascii="Times New Roman" w:hAnsi="Times New Roman" w:cs="Times New Roman"/>
+              </w:rPr>
+            </w:pPr>
+            <w:r>
+              <w:rPr>
+                <w:rFonts w:ascii="Times New Roman" w:eastAsiaTheme="minorEastAsia" w:hAnsi="Times New Roman" w:cs="Times New Roman"/>
+              </w:rPr>
+              <w:t xml:space="preserve">Correlation of </w:t>
+            </w:r>
+            <w:r>
+              <w:rPr>
+                <w:rFonts w:ascii="Times New Roman" w:eastAsiaTheme="minorEastAsia" w:hAnsi="Times New Roman" w:cs="Times New Roman"/>
+                <w:i/>
+              </w:rPr>
+              <w:sym w:font="Symbol" w:char="F065"/>
+            </w:r>
+            <w:r>
+              <w:rPr>
+                <w:rFonts w:ascii="Times New Roman" w:eastAsiaTheme="minorEastAsia" w:hAnsi="Times New Roman" w:cs="Times New Roman"/>
                 <w:i/>
                 <w:vertAlign w:val="subscript"/>
               </w:rPr>
-              <w:t>,j</w:t>
-            </w:r>
-            <w:proofErr w:type="spellEnd"/>
-          </w:p>
-        </w:tc>
-        <w:tc>
-          <w:tcPr>
-            <w:tcW w:w="3772" w:type="dxa"/>
-          </w:tcPr>
-          <w:p>
-            <w:pPr>
-              <w:rPr>
-                <w:rFonts w:ascii="Times New Roman" w:hAnsi="Times New Roman" w:cs="Times New Roman"/>
-              </w:rPr>
-            </w:pPr>
-            <w:r>
-              <w:rPr>
-                <w:rFonts w:ascii="Times New Roman" w:eastAsiaTheme="minorEastAsia" w:hAnsi="Times New Roman" w:cs="Times New Roman"/>
-              </w:rPr>
-              <w:t xml:space="preserve">Correlation of </w:t>
+              <w:t>y,i</w:t>
+            </w:r>
+            <w:r>
+              <w:rPr>
+                <w:rFonts w:ascii="Times New Roman" w:eastAsiaTheme="minorEastAsia" w:hAnsi="Times New Roman" w:cs="Times New Roman"/>
+              </w:rPr>
+              <w:t xml:space="preserve"> and </w:t>
             </w:r>
             <w:r>
               <w:rPr>
@@ -1805,41 +1644,14 @@
               </w:rPr>
               <w:sym w:font="Symbol" w:char="F065"/>
             </w:r>
-            <w:proofErr w:type="spellStart"/>
-            <w:proofErr w:type="gramStart"/>
             <w:r>
               <w:rPr>
                 <w:rFonts w:ascii="Times New Roman" w:eastAsiaTheme="minorEastAsia" w:hAnsi="Times New Roman" w:cs="Times New Roman"/>
                 <w:i/>
                 <w:vertAlign w:val="subscript"/>
               </w:rPr>
-              <w:t>y,i</w:t>
-            </w:r>
-            <w:proofErr w:type="spellEnd"/>
-            <w:proofErr w:type="gramEnd"/>
-            <w:r>
-              <w:rPr>
-                <w:rFonts w:ascii="Times New Roman" w:eastAsiaTheme="minorEastAsia" w:hAnsi="Times New Roman" w:cs="Times New Roman"/>
-              </w:rPr>
-              <w:t xml:space="preserve"> and </w:t>
-            </w:r>
-            <w:r>
-              <w:rPr>
-                <w:rFonts w:ascii="Times New Roman" w:eastAsiaTheme="minorEastAsia" w:hAnsi="Times New Roman" w:cs="Times New Roman"/>
-                <w:i/>
-              </w:rPr>
-              <w:sym w:font="Symbol" w:char="F065"/>
-            </w:r>
-            <w:proofErr w:type="spellStart"/>
-            <w:r>
-              <w:rPr>
-                <w:rFonts w:ascii="Times New Roman" w:eastAsiaTheme="minorEastAsia" w:hAnsi="Times New Roman" w:cs="Times New Roman"/>
-                <w:i/>
-                <w:vertAlign w:val="subscript"/>
-              </w:rPr>
               <w:t>y,j</w:t>
             </w:r>
-            <w:proofErr w:type="spellEnd"/>
             <w:r>
               <w:rPr>
                 <w:rFonts w:ascii="Times New Roman" w:eastAsiaTheme="minorEastAsia" w:hAnsi="Times New Roman" w:cs="Times New Roman"/>
@@ -1974,21 +1786,7 @@
               <w:rPr>
                 <w:rFonts w:ascii="Times New Roman" w:eastAsiaTheme="minorEastAsia" w:hAnsi="Times New Roman" w:cs="Times New Roman"/>
               </w:rPr>
-              <w:t xml:space="preserve"> (</w:t>
-            </w:r>
-            <w:proofErr w:type="spellStart"/>
-            <w:r>
-              <w:rPr>
-                <w:rFonts w:ascii="Times New Roman" w:eastAsiaTheme="minorEastAsia" w:hAnsi="Times New Roman" w:cs="Times New Roman"/>
-              </w:rPr>
-              <w:t>groundfish</w:t>
-            </w:r>
-            <w:proofErr w:type="spellEnd"/>
-            <w:r>
-              <w:rPr>
-                <w:rFonts w:ascii="Times New Roman" w:eastAsiaTheme="minorEastAsia" w:hAnsi="Times New Roman" w:cs="Times New Roman"/>
-              </w:rPr>
-              <w:t xml:space="preserve"> only)</w:t>
+              <w:t xml:space="preserve"> (groundfish only)</w:t>
             </w:r>
           </w:p>
         </w:tc>
@@ -2030,8 +1828,6 @@
               </w:rPr>
               <w:sym w:font="Symbol" w:char="F077"/>
             </w:r>
-            <w:proofErr w:type="spellStart"/>
-            <w:proofErr w:type="gramStart"/>
             <w:r>
               <w:rPr>
                 <w:rFonts w:ascii="Times New Roman" w:eastAsiaTheme="minorEastAsia" w:hAnsi="Times New Roman" w:cs="Times New Roman"/>
@@ -2040,8 +1836,6 @@
               </w:rPr>
               <w:t>k,s</w:t>
             </w:r>
-            <w:proofErr w:type="spellEnd"/>
-            <w:proofErr w:type="gramEnd"/>
           </w:p>
         </w:tc>
         <w:tc>
@@ -2247,21 +2041,7 @@
               <w:rPr>
                 <w:rFonts w:ascii="Times New Roman" w:eastAsiaTheme="minorEastAsia" w:hAnsi="Times New Roman" w:cs="Times New Roman"/>
               </w:rPr>
-              <w:t>(</w:t>
-            </w:r>
-            <w:proofErr w:type="spellStart"/>
-            <w:r>
-              <w:rPr>
-                <w:rFonts w:ascii="Times New Roman" w:eastAsiaTheme="minorEastAsia" w:hAnsi="Times New Roman" w:cs="Times New Roman"/>
-              </w:rPr>
-              <w:t>groundfish</w:t>
-            </w:r>
-            <w:proofErr w:type="spellEnd"/>
-            <w:r>
-              <w:rPr>
-                <w:rFonts w:ascii="Times New Roman" w:eastAsiaTheme="minorEastAsia" w:hAnsi="Times New Roman" w:cs="Times New Roman"/>
-              </w:rPr>
-              <w:t xml:space="preserve"> only)</w:t>
+              <w:t>(groundfish only)</w:t>
             </w:r>
           </w:p>
         </w:tc>
@@ -2327,21 +2107,7 @@
               <w:rPr>
                 <w:rFonts w:ascii="Times New Roman" w:eastAsiaTheme="minorEastAsia" w:hAnsi="Times New Roman" w:cs="Times New Roman"/>
               </w:rPr>
-              <w:t>Unfished biomass (</w:t>
-            </w:r>
-            <w:proofErr w:type="spellStart"/>
-            <w:r>
-              <w:rPr>
-                <w:rFonts w:ascii="Times New Roman" w:eastAsiaTheme="minorEastAsia" w:hAnsi="Times New Roman" w:cs="Times New Roman"/>
-              </w:rPr>
-              <w:t>groundfish</w:t>
-            </w:r>
-            <w:proofErr w:type="spellEnd"/>
-            <w:r>
-              <w:rPr>
-                <w:rFonts w:ascii="Times New Roman" w:eastAsiaTheme="minorEastAsia" w:hAnsi="Times New Roman" w:cs="Times New Roman"/>
-              </w:rPr>
-              <w:t xml:space="preserve"> only)</w:t>
+              <w:t>Unfished biomass (groundfish only)</w:t>
             </w:r>
           </w:p>
         </w:tc>
@@ -2405,21 +2171,7 @@
               <w:rPr>
                 <w:rFonts w:ascii="Times New Roman" w:eastAsiaTheme="minorEastAsia" w:hAnsi="Times New Roman" w:cs="Times New Roman"/>
               </w:rPr>
-              <w:t xml:space="preserve"> (</w:t>
-            </w:r>
-            <w:proofErr w:type="spellStart"/>
-            <w:r>
-              <w:rPr>
-                <w:rFonts w:ascii="Times New Roman" w:eastAsiaTheme="minorEastAsia" w:hAnsi="Times New Roman" w:cs="Times New Roman"/>
-              </w:rPr>
-              <w:t>groundfish</w:t>
-            </w:r>
-            <w:proofErr w:type="spellEnd"/>
-            <w:r>
-              <w:rPr>
-                <w:rFonts w:ascii="Times New Roman" w:eastAsiaTheme="minorEastAsia" w:hAnsi="Times New Roman" w:cs="Times New Roman"/>
-              </w:rPr>
-              <w:t xml:space="preserve"> only)</w:t>
+              <w:t xml:space="preserve"> (groundfish only)</w:t>
             </w:r>
           </w:p>
         </w:tc>
@@ -2477,35 +2229,13 @@
               <w:rPr>
                 <w:rFonts w:ascii="Times New Roman" w:eastAsiaTheme="minorEastAsia" w:hAnsi="Times New Roman" w:cs="Times New Roman"/>
               </w:rPr>
-              <w:t>Natural mort</w:t>
-            </w:r>
-            <w:bookmarkStart w:id="0" w:name="_GoBack"/>
-            <w:bookmarkEnd w:id="0"/>
-            <w:r>
-              <w:rPr>
-                <w:rFonts w:ascii="Times New Roman" w:eastAsiaTheme="minorEastAsia" w:hAnsi="Times New Roman" w:cs="Times New Roman"/>
-              </w:rPr>
-              <w:t>ality rate</w:t>
-            </w:r>
-            <w:r>
-              <w:rPr>
-                <w:rFonts w:ascii="Times New Roman" w:eastAsiaTheme="minorEastAsia" w:hAnsi="Times New Roman" w:cs="Times New Roman"/>
-              </w:rPr>
-              <w:t xml:space="preserve"> (</w:t>
-            </w:r>
-            <w:proofErr w:type="spellStart"/>
-            <w:r>
-              <w:rPr>
-                <w:rFonts w:ascii="Times New Roman" w:eastAsiaTheme="minorEastAsia" w:hAnsi="Times New Roman" w:cs="Times New Roman"/>
-              </w:rPr>
-              <w:t>groundfish</w:t>
-            </w:r>
-            <w:proofErr w:type="spellEnd"/>
-            <w:r>
-              <w:rPr>
-                <w:rFonts w:ascii="Times New Roman" w:eastAsiaTheme="minorEastAsia" w:hAnsi="Times New Roman" w:cs="Times New Roman"/>
-              </w:rPr>
-              <w:t xml:space="preserve"> only)</w:t>
+              <w:t>Natural mortality rate</w:t>
+            </w:r>
+            <w:r>
+              <w:rPr>
+                <w:rFonts w:ascii="Times New Roman" w:eastAsiaTheme="minorEastAsia" w:hAnsi="Times New Roman" w:cs="Times New Roman"/>
+              </w:rPr>
+              <w:t xml:space="preserve"> (groundfish only)</w:t>
             </w:r>
           </w:p>
         </w:tc>
@@ -2615,21 +2345,7 @@
               <w:rPr>
                 <w:rFonts w:ascii="Times New Roman" w:eastAsiaTheme="minorEastAsia" w:hAnsi="Times New Roman" w:cs="Times New Roman"/>
               </w:rPr>
-              <w:t xml:space="preserve"> (</w:t>
-            </w:r>
-            <w:proofErr w:type="spellStart"/>
-            <w:r>
-              <w:rPr>
-                <w:rFonts w:ascii="Times New Roman" w:eastAsiaTheme="minorEastAsia" w:hAnsi="Times New Roman" w:cs="Times New Roman"/>
-              </w:rPr>
-              <w:t>groundfish</w:t>
-            </w:r>
-            <w:proofErr w:type="spellEnd"/>
-            <w:r>
-              <w:rPr>
-                <w:rFonts w:ascii="Times New Roman" w:eastAsiaTheme="minorEastAsia" w:hAnsi="Times New Roman" w:cs="Times New Roman"/>
-              </w:rPr>
-              <w:t xml:space="preserve"> only)</w:t>
+              <w:t xml:space="preserve"> (groundfish only)</w:t>
             </w:r>
           </w:p>
         </w:tc>
@@ -2684,21 +2400,7 @@
           <w:rFonts w:ascii="Times New Roman" w:hAnsi="Times New Roman" w:cs="Times New Roman"/>
         </w:rPr>
         <w:lastRenderedPageBreak/>
-        <w:t xml:space="preserve">Table </w:t>
-      </w:r>
-      <w:proofErr w:type="gramStart"/>
-      <w:r>
-        <w:rPr>
-          <w:rFonts w:ascii="Times New Roman" w:hAnsi="Times New Roman" w:cs="Times New Roman"/>
-        </w:rPr>
-        <w:t>3  Access</w:t>
-      </w:r>
-      <w:proofErr w:type="gramEnd"/>
-      <w:r>
-        <w:rPr>
-          <w:rFonts w:ascii="Times New Roman" w:hAnsi="Times New Roman" w:cs="Times New Roman"/>
-        </w:rPr>
-        <w:t xml:space="preserve"> scenarios</w:t>
+        <w:t>Table 3  Access scenarios</w:t>
       </w:r>
     </w:p>
     <w:tbl>
@@ -2989,19 +2691,11 @@
                 <w:rFonts w:ascii="Times New Roman" w:hAnsi="Times New Roman" w:cs="Times New Roman"/>
               </w:rPr>
             </w:pPr>
-            <w:proofErr w:type="spellStart"/>
-            <w:r>
-              <w:rPr>
-                <w:rFonts w:ascii="Times New Roman" w:hAnsi="Times New Roman" w:cs="Times New Roman"/>
-              </w:rPr>
-              <w:t>Groundfish</w:t>
-            </w:r>
-            <w:proofErr w:type="spellEnd"/>
-            <w:r>
-              <w:rPr>
-                <w:rFonts w:ascii="Times New Roman" w:hAnsi="Times New Roman" w:cs="Times New Roman"/>
-              </w:rPr>
-              <w:t xml:space="preserve"> only</w:t>
+            <w:r>
+              <w:rPr>
+                <w:rFonts w:ascii="Times New Roman" w:hAnsi="Times New Roman" w:cs="Times New Roman"/>
+              </w:rPr>
+              <w:t>Groundfish only</w:t>
             </w:r>
           </w:p>
         </w:tc>
@@ -3149,16 +2843,8 @@
               <w:rPr>
                 <w:rFonts w:ascii="Times New Roman" w:hAnsi="Times New Roman" w:cs="Times New Roman"/>
               </w:rPr>
-              <w:t>Crab-</w:t>
-            </w:r>
-            <w:proofErr w:type="spellStart"/>
-            <w:r>
-              <w:rPr>
-                <w:rFonts w:ascii="Times New Roman" w:hAnsi="Times New Roman" w:cs="Times New Roman"/>
-              </w:rPr>
-              <w:t>groundfish</w:t>
-            </w:r>
-            <w:proofErr w:type="spellEnd"/>
+              <w:t>Crab-groundfish</w:t>
+            </w:r>
           </w:p>
         </w:tc>
         <w:tc>
@@ -3231,16 +2917,8 @@
               <w:rPr>
                 <w:rFonts w:ascii="Times New Roman" w:hAnsi="Times New Roman" w:cs="Times New Roman"/>
               </w:rPr>
-              <w:t>Crab-salmon-</w:t>
-            </w:r>
-            <w:proofErr w:type="spellStart"/>
-            <w:r>
-              <w:rPr>
-                <w:rFonts w:ascii="Times New Roman" w:hAnsi="Times New Roman" w:cs="Times New Roman"/>
-              </w:rPr>
-              <w:t>groundfish</w:t>
-            </w:r>
-            <w:proofErr w:type="spellEnd"/>
+              <w:t>Crab-salmon-groundfish</w:t>
+            </w:r>
           </w:p>
         </w:tc>
         <w:tc>
@@ -3381,7 +3059,1479 @@
         </w:rPr>
       </w:pPr>
     </w:p>
-    <w:p/>
+    <w:p>
+      <w:pPr>
+        <w:rPr>
+          <w:rFonts w:ascii="Times New Roman" w:hAnsi="Times New Roman" w:cs="Times New Roman"/>
+        </w:rPr>
+      </w:pPr>
+      <w:r>
+        <w:rPr>
+          <w:rFonts w:ascii="Times New Roman" w:hAnsi="Times New Roman" w:cs="Times New Roman"/>
+        </w:rPr>
+        <w:br w:type="page"/>
+      </w:r>
+    </w:p>
+    <w:p>
+      <w:pPr>
+        <w:rPr>
+          <w:rFonts w:ascii="Times New Roman" w:hAnsi="Times New Roman" w:cs="Times New Roman"/>
+        </w:rPr>
+      </w:pPr>
+      <w:r>
+        <w:rPr>
+          <w:rFonts w:ascii="Times New Roman" w:hAnsi="Times New Roman" w:cs="Times New Roman"/>
+        </w:rPr>
+        <w:lastRenderedPageBreak/>
+        <w:t xml:space="preserve">Table </w:t>
+      </w:r>
+      <w:r>
+        <w:rPr>
+          <w:rFonts w:ascii="Times New Roman" w:hAnsi="Times New Roman" w:cs="Times New Roman"/>
+        </w:rPr>
+        <w:t xml:space="preserve">4  Summary of fishery-wide revenue patterns. First two columns are mean and coefficient of variation over time of revenue summed across all vessels, averaged across simulations. Gini index is also averaged across simulations. </w:t>
+      </w:r>
+    </w:p>
+    <w:tbl>
+      <w:tblPr>
+        <w:tblW w:w="4653" w:type="dxa"/>
+        <w:tblBorders>
+          <w:top w:val="single" w:sz="4" w:space="0" w:color="auto"/>
+          <w:left w:val="single" w:sz="4" w:space="0" w:color="auto"/>
+          <w:bottom w:val="single" w:sz="4" w:space="0" w:color="auto"/>
+          <w:right w:val="single" w:sz="4" w:space="0" w:color="auto"/>
+          <w:insideH w:val="single" w:sz="4" w:space="0" w:color="auto"/>
+          <w:insideV w:val="single" w:sz="4" w:space="0" w:color="auto"/>
+        </w:tblBorders>
+        <w:tblLook w:val="04A0" w:firstRow="1" w:lastRow="0" w:firstColumn="1" w:lastColumn="0" w:noHBand="0" w:noVBand="1"/>
+      </w:tblPr>
+      <w:tblGrid>
+        <w:gridCol w:w="1738"/>
+        <w:gridCol w:w="1030"/>
+        <w:gridCol w:w="1096"/>
+        <w:gridCol w:w="960"/>
+      </w:tblGrid>
+      <w:tr>
+        <w:trPr>
+          <w:trHeight w:val="290"/>
+        </w:trPr>
+        <w:tc>
+          <w:tcPr>
+            <w:tcW w:w="1738" w:type="dxa"/>
+            <w:shd w:val="clear" w:color="auto" w:fill="auto"/>
+            <w:noWrap/>
+            <w:vAlign w:val="bottom"/>
+            <w:hideMark/>
+          </w:tcPr>
+          <w:p>
+            <w:pPr>
+              <w:rPr>
+                <w:rFonts w:ascii="Times New Roman" w:eastAsia="Times New Roman" w:hAnsi="Times New Roman" w:cs="Times New Roman"/>
+                <w:b/>
+              </w:rPr>
+            </w:pPr>
+          </w:p>
+        </w:tc>
+        <w:tc>
+          <w:tcPr>
+            <w:tcW w:w="960" w:type="dxa"/>
+            <w:shd w:val="clear" w:color="auto" w:fill="auto"/>
+            <w:noWrap/>
+            <w:vAlign w:val="bottom"/>
+            <w:hideMark/>
+          </w:tcPr>
+          <w:p>
+            <w:pPr>
+              <w:rPr>
+                <w:rFonts w:ascii="Times New Roman" w:eastAsia="Times New Roman" w:hAnsi="Times New Roman" w:cs="Times New Roman"/>
+                <w:b/>
+                <w:color w:val="000000"/>
+              </w:rPr>
+            </w:pPr>
+            <w:r>
+              <w:rPr>
+                <w:rFonts w:ascii="Times New Roman" w:eastAsia="Times New Roman" w:hAnsi="Times New Roman" w:cs="Times New Roman"/>
+                <w:b/>
+                <w:color w:val="000000"/>
+              </w:rPr>
+              <w:t>Mean revenue</w:t>
+            </w:r>
+          </w:p>
+        </w:tc>
+        <w:tc>
+          <w:tcPr>
+            <w:tcW w:w="995" w:type="dxa"/>
+            <w:shd w:val="clear" w:color="auto" w:fill="auto"/>
+            <w:noWrap/>
+            <w:vAlign w:val="bottom"/>
+            <w:hideMark/>
+          </w:tcPr>
+          <w:p>
+            <w:pPr>
+              <w:rPr>
+                <w:rFonts w:ascii="Times New Roman" w:eastAsia="Times New Roman" w:hAnsi="Times New Roman" w:cs="Times New Roman"/>
+                <w:b/>
+                <w:color w:val="000000"/>
+              </w:rPr>
+            </w:pPr>
+            <w:r>
+              <w:rPr>
+                <w:rFonts w:ascii="Times New Roman" w:eastAsia="Times New Roman" w:hAnsi="Times New Roman" w:cs="Times New Roman"/>
+                <w:b/>
+                <w:color w:val="000000"/>
+              </w:rPr>
+              <w:t>Revenue CV</w:t>
+            </w:r>
+          </w:p>
+        </w:tc>
+        <w:tc>
+          <w:tcPr>
+            <w:tcW w:w="960" w:type="dxa"/>
+            <w:shd w:val="clear" w:color="auto" w:fill="auto"/>
+            <w:noWrap/>
+            <w:vAlign w:val="bottom"/>
+            <w:hideMark/>
+          </w:tcPr>
+          <w:p>
+            <w:pPr>
+              <w:rPr>
+                <w:rFonts w:ascii="Times New Roman" w:eastAsia="Times New Roman" w:hAnsi="Times New Roman" w:cs="Times New Roman"/>
+                <w:b/>
+                <w:color w:val="000000"/>
+              </w:rPr>
+            </w:pPr>
+            <w:r>
+              <w:rPr>
+                <w:rFonts w:ascii="Times New Roman" w:eastAsia="Times New Roman" w:hAnsi="Times New Roman" w:cs="Times New Roman"/>
+                <w:b/>
+                <w:color w:val="000000"/>
+              </w:rPr>
+              <w:t>Gini index</w:t>
+            </w:r>
+          </w:p>
+        </w:tc>
+      </w:tr>
+      <w:tr>
+        <w:trPr>
+          <w:trHeight w:val="290"/>
+        </w:trPr>
+        <w:tc>
+          <w:tcPr>
+            <w:tcW w:w="1738" w:type="dxa"/>
+            <w:shd w:val="clear" w:color="auto" w:fill="auto"/>
+            <w:noWrap/>
+            <w:vAlign w:val="bottom"/>
+            <w:hideMark/>
+          </w:tcPr>
+          <w:p>
+            <w:pPr>
+              <w:rPr>
+                <w:rFonts w:ascii="Times New Roman" w:eastAsia="Times New Roman" w:hAnsi="Times New Roman" w:cs="Times New Roman"/>
+                <w:color w:val="000000"/>
+              </w:rPr>
+            </w:pPr>
+            <w:r>
+              <w:rPr>
+                <w:rFonts w:ascii="Times New Roman" w:eastAsia="Times New Roman" w:hAnsi="Times New Roman" w:cs="Times New Roman"/>
+                <w:color w:val="000000"/>
+              </w:rPr>
+              <w:t>Access</w:t>
+            </w:r>
+          </w:p>
+        </w:tc>
+        <w:tc>
+          <w:tcPr>
+            <w:tcW w:w="960" w:type="dxa"/>
+            <w:shd w:val="clear" w:color="auto" w:fill="auto"/>
+            <w:noWrap/>
+            <w:vAlign w:val="bottom"/>
+            <w:hideMark/>
+          </w:tcPr>
+          <w:p>
+            <w:pPr>
+              <w:rPr>
+                <w:rFonts w:ascii="Times New Roman" w:eastAsia="Times New Roman" w:hAnsi="Times New Roman" w:cs="Times New Roman"/>
+                <w:color w:val="000000"/>
+              </w:rPr>
+            </w:pPr>
+          </w:p>
+        </w:tc>
+        <w:tc>
+          <w:tcPr>
+            <w:tcW w:w="995" w:type="dxa"/>
+            <w:shd w:val="clear" w:color="auto" w:fill="auto"/>
+            <w:noWrap/>
+            <w:vAlign w:val="bottom"/>
+            <w:hideMark/>
+          </w:tcPr>
+          <w:p>
+            <w:pPr>
+              <w:rPr>
+                <w:rFonts w:ascii="Times New Roman" w:eastAsia="Times New Roman" w:hAnsi="Times New Roman" w:cs="Times New Roman"/>
+              </w:rPr>
+            </w:pPr>
+          </w:p>
+        </w:tc>
+        <w:tc>
+          <w:tcPr>
+            <w:tcW w:w="960" w:type="dxa"/>
+            <w:shd w:val="clear" w:color="auto" w:fill="auto"/>
+            <w:noWrap/>
+            <w:vAlign w:val="bottom"/>
+            <w:hideMark/>
+          </w:tcPr>
+          <w:p>
+            <w:pPr>
+              <w:rPr>
+                <w:rFonts w:ascii="Times New Roman" w:eastAsia="Times New Roman" w:hAnsi="Times New Roman" w:cs="Times New Roman"/>
+              </w:rPr>
+            </w:pPr>
+          </w:p>
+        </w:tc>
+      </w:tr>
+      <w:tr>
+        <w:trPr>
+          <w:trHeight w:val="290"/>
+        </w:trPr>
+        <w:tc>
+          <w:tcPr>
+            <w:tcW w:w="1738" w:type="dxa"/>
+            <w:shd w:val="clear" w:color="auto" w:fill="auto"/>
+            <w:noWrap/>
+            <w:vAlign w:val="bottom"/>
+            <w:hideMark/>
+          </w:tcPr>
+          <w:p>
+            <w:pPr>
+              <w:rPr>
+                <w:rFonts w:ascii="Times New Roman" w:eastAsia="Times New Roman" w:hAnsi="Times New Roman" w:cs="Times New Roman"/>
+                <w:color w:val="000000"/>
+              </w:rPr>
+            </w:pPr>
+            <w:r>
+              <w:rPr>
+                <w:rFonts w:ascii="Times New Roman" w:eastAsia="Times New Roman" w:hAnsi="Times New Roman" w:cs="Times New Roman"/>
+                <w:color w:val="000000"/>
+              </w:rPr>
+              <w:t xml:space="preserve">   Easy Access</w:t>
+            </w:r>
+          </w:p>
+        </w:tc>
+        <w:tc>
+          <w:tcPr>
+            <w:tcW w:w="960" w:type="dxa"/>
+            <w:shd w:val="clear" w:color="auto" w:fill="auto"/>
+            <w:noWrap/>
+            <w:vAlign w:val="bottom"/>
+            <w:hideMark/>
+          </w:tcPr>
+          <w:p>
+            <w:pPr>
+              <w:rPr>
+                <w:rFonts w:ascii="Times New Roman" w:eastAsia="Times New Roman" w:hAnsi="Times New Roman" w:cs="Times New Roman"/>
+                <w:color w:val="000000"/>
+              </w:rPr>
+            </w:pPr>
+            <w:r>
+              <w:rPr>
+                <w:rFonts w:ascii="Times New Roman" w:eastAsia="Times New Roman" w:hAnsi="Times New Roman" w:cs="Times New Roman"/>
+                <w:color w:val="000000"/>
+              </w:rPr>
+              <w:t>1.54</w:t>
+            </w:r>
+          </w:p>
+        </w:tc>
+        <w:tc>
+          <w:tcPr>
+            <w:tcW w:w="995" w:type="dxa"/>
+            <w:shd w:val="clear" w:color="auto" w:fill="auto"/>
+            <w:noWrap/>
+            <w:vAlign w:val="bottom"/>
+            <w:hideMark/>
+          </w:tcPr>
+          <w:p>
+            <w:pPr>
+              <w:rPr>
+                <w:rFonts w:ascii="Times New Roman" w:eastAsia="Times New Roman" w:hAnsi="Times New Roman" w:cs="Times New Roman"/>
+                <w:color w:val="000000"/>
+              </w:rPr>
+            </w:pPr>
+            <w:r>
+              <w:rPr>
+                <w:rFonts w:ascii="Times New Roman" w:eastAsia="Times New Roman" w:hAnsi="Times New Roman" w:cs="Times New Roman"/>
+                <w:color w:val="000000"/>
+              </w:rPr>
+              <w:t>0.38</w:t>
+            </w:r>
+          </w:p>
+        </w:tc>
+        <w:tc>
+          <w:tcPr>
+            <w:tcW w:w="960" w:type="dxa"/>
+            <w:shd w:val="clear" w:color="auto" w:fill="auto"/>
+            <w:noWrap/>
+            <w:vAlign w:val="bottom"/>
+            <w:hideMark/>
+          </w:tcPr>
+          <w:p>
+            <w:pPr>
+              <w:rPr>
+                <w:rFonts w:ascii="Times New Roman" w:eastAsia="Times New Roman" w:hAnsi="Times New Roman" w:cs="Times New Roman"/>
+                <w:color w:val="000000"/>
+              </w:rPr>
+            </w:pPr>
+            <w:r>
+              <w:rPr>
+                <w:rFonts w:ascii="Times New Roman" w:eastAsia="Times New Roman" w:hAnsi="Times New Roman" w:cs="Times New Roman"/>
+                <w:color w:val="000000"/>
+              </w:rPr>
+              <w:t>0.16</w:t>
+            </w:r>
+          </w:p>
+        </w:tc>
+      </w:tr>
+      <w:tr>
+        <w:trPr>
+          <w:trHeight w:val="290"/>
+        </w:trPr>
+        <w:tc>
+          <w:tcPr>
+            <w:tcW w:w="1738" w:type="dxa"/>
+            <w:shd w:val="clear" w:color="auto" w:fill="auto"/>
+            <w:noWrap/>
+            <w:vAlign w:val="bottom"/>
+            <w:hideMark/>
+          </w:tcPr>
+          <w:p>
+            <w:pPr>
+              <w:rPr>
+                <w:rFonts w:ascii="Times New Roman" w:eastAsia="Times New Roman" w:hAnsi="Times New Roman" w:cs="Times New Roman"/>
+                <w:color w:val="000000"/>
+              </w:rPr>
+            </w:pPr>
+            <w:r>
+              <w:rPr>
+                <w:rFonts w:ascii="Times New Roman" w:eastAsia="Times New Roman" w:hAnsi="Times New Roman" w:cs="Times New Roman"/>
+                <w:color w:val="000000"/>
+              </w:rPr>
+              <w:t xml:space="preserve">   Even Access</w:t>
+            </w:r>
+          </w:p>
+        </w:tc>
+        <w:tc>
+          <w:tcPr>
+            <w:tcW w:w="960" w:type="dxa"/>
+            <w:shd w:val="clear" w:color="auto" w:fill="auto"/>
+            <w:noWrap/>
+            <w:vAlign w:val="bottom"/>
+            <w:hideMark/>
+          </w:tcPr>
+          <w:p>
+            <w:pPr>
+              <w:rPr>
+                <w:rFonts w:ascii="Times New Roman" w:eastAsia="Times New Roman" w:hAnsi="Times New Roman" w:cs="Times New Roman"/>
+                <w:color w:val="000000"/>
+              </w:rPr>
+            </w:pPr>
+            <w:r>
+              <w:rPr>
+                <w:rFonts w:ascii="Times New Roman" w:eastAsia="Times New Roman" w:hAnsi="Times New Roman" w:cs="Times New Roman"/>
+                <w:color w:val="000000"/>
+              </w:rPr>
+              <w:t>1.56</w:t>
+            </w:r>
+          </w:p>
+        </w:tc>
+        <w:tc>
+          <w:tcPr>
+            <w:tcW w:w="995" w:type="dxa"/>
+            <w:shd w:val="clear" w:color="auto" w:fill="auto"/>
+            <w:noWrap/>
+            <w:vAlign w:val="bottom"/>
+            <w:hideMark/>
+          </w:tcPr>
+          <w:p>
+            <w:pPr>
+              <w:rPr>
+                <w:rFonts w:ascii="Times New Roman" w:eastAsia="Times New Roman" w:hAnsi="Times New Roman" w:cs="Times New Roman"/>
+                <w:color w:val="000000"/>
+              </w:rPr>
+            </w:pPr>
+            <w:r>
+              <w:rPr>
+                <w:rFonts w:ascii="Times New Roman" w:eastAsia="Times New Roman" w:hAnsi="Times New Roman" w:cs="Times New Roman"/>
+                <w:color w:val="000000"/>
+              </w:rPr>
+              <w:t>0.38</w:t>
+            </w:r>
+          </w:p>
+        </w:tc>
+        <w:tc>
+          <w:tcPr>
+            <w:tcW w:w="960" w:type="dxa"/>
+            <w:shd w:val="clear" w:color="auto" w:fill="auto"/>
+            <w:noWrap/>
+            <w:vAlign w:val="bottom"/>
+            <w:hideMark/>
+          </w:tcPr>
+          <w:p>
+            <w:pPr>
+              <w:rPr>
+                <w:rFonts w:ascii="Times New Roman" w:eastAsia="Times New Roman" w:hAnsi="Times New Roman" w:cs="Times New Roman"/>
+                <w:color w:val="000000"/>
+              </w:rPr>
+            </w:pPr>
+            <w:r>
+              <w:rPr>
+                <w:rFonts w:ascii="Times New Roman" w:eastAsia="Times New Roman" w:hAnsi="Times New Roman" w:cs="Times New Roman"/>
+                <w:color w:val="000000"/>
+              </w:rPr>
+              <w:t>0.27</w:t>
+            </w:r>
+          </w:p>
+        </w:tc>
+      </w:tr>
+      <w:tr>
+        <w:trPr>
+          <w:trHeight w:val="290"/>
+        </w:trPr>
+        <w:tc>
+          <w:tcPr>
+            <w:tcW w:w="1738" w:type="dxa"/>
+            <w:shd w:val="clear" w:color="auto" w:fill="auto"/>
+            <w:noWrap/>
+            <w:vAlign w:val="bottom"/>
+            <w:hideMark/>
+          </w:tcPr>
+          <w:p>
+            <w:pPr>
+              <w:rPr>
+                <w:rFonts w:ascii="Times New Roman" w:eastAsia="Times New Roman" w:hAnsi="Times New Roman" w:cs="Times New Roman"/>
+                <w:color w:val="000000"/>
+              </w:rPr>
+            </w:pPr>
+            <w:r>
+              <w:rPr>
+                <w:rFonts w:ascii="Times New Roman" w:eastAsia="Times New Roman" w:hAnsi="Times New Roman" w:cs="Times New Roman"/>
+                <w:color w:val="000000"/>
+              </w:rPr>
+              <w:t xml:space="preserve">   Hard Access</w:t>
+            </w:r>
+          </w:p>
+        </w:tc>
+        <w:tc>
+          <w:tcPr>
+            <w:tcW w:w="960" w:type="dxa"/>
+            <w:shd w:val="clear" w:color="auto" w:fill="auto"/>
+            <w:noWrap/>
+            <w:vAlign w:val="bottom"/>
+            <w:hideMark/>
+          </w:tcPr>
+          <w:p>
+            <w:pPr>
+              <w:rPr>
+                <w:rFonts w:ascii="Times New Roman" w:eastAsia="Times New Roman" w:hAnsi="Times New Roman" w:cs="Times New Roman"/>
+                <w:color w:val="000000"/>
+              </w:rPr>
+            </w:pPr>
+            <w:r>
+              <w:rPr>
+                <w:rFonts w:ascii="Times New Roman" w:eastAsia="Times New Roman" w:hAnsi="Times New Roman" w:cs="Times New Roman"/>
+                <w:color w:val="000000"/>
+              </w:rPr>
+              <w:t>1.63</w:t>
+            </w:r>
+          </w:p>
+        </w:tc>
+        <w:tc>
+          <w:tcPr>
+            <w:tcW w:w="995" w:type="dxa"/>
+            <w:shd w:val="clear" w:color="auto" w:fill="auto"/>
+            <w:noWrap/>
+            <w:vAlign w:val="bottom"/>
+            <w:hideMark/>
+          </w:tcPr>
+          <w:p>
+            <w:pPr>
+              <w:rPr>
+                <w:rFonts w:ascii="Times New Roman" w:eastAsia="Times New Roman" w:hAnsi="Times New Roman" w:cs="Times New Roman"/>
+                <w:color w:val="000000"/>
+              </w:rPr>
+            </w:pPr>
+            <w:r>
+              <w:rPr>
+                <w:rFonts w:ascii="Times New Roman" w:eastAsia="Times New Roman" w:hAnsi="Times New Roman" w:cs="Times New Roman"/>
+                <w:color w:val="000000"/>
+              </w:rPr>
+              <w:t>0.38</w:t>
+            </w:r>
+          </w:p>
+        </w:tc>
+        <w:tc>
+          <w:tcPr>
+            <w:tcW w:w="960" w:type="dxa"/>
+            <w:shd w:val="clear" w:color="auto" w:fill="auto"/>
+            <w:noWrap/>
+            <w:vAlign w:val="bottom"/>
+            <w:hideMark/>
+          </w:tcPr>
+          <w:p>
+            <w:pPr>
+              <w:rPr>
+                <w:rFonts w:ascii="Times New Roman" w:eastAsia="Times New Roman" w:hAnsi="Times New Roman" w:cs="Times New Roman"/>
+                <w:color w:val="000000"/>
+              </w:rPr>
+            </w:pPr>
+            <w:r>
+              <w:rPr>
+                <w:rFonts w:ascii="Times New Roman" w:eastAsia="Times New Roman" w:hAnsi="Times New Roman" w:cs="Times New Roman"/>
+                <w:color w:val="000000"/>
+              </w:rPr>
+              <w:t>0.39</w:t>
+            </w:r>
+          </w:p>
+        </w:tc>
+      </w:tr>
+      <w:tr>
+        <w:trPr>
+          <w:trHeight w:val="290"/>
+        </w:trPr>
+        <w:tc>
+          <w:tcPr>
+            <w:tcW w:w="2698" w:type="dxa"/>
+            <w:gridSpan w:val="2"/>
+            <w:shd w:val="clear" w:color="auto" w:fill="auto"/>
+            <w:noWrap/>
+            <w:vAlign w:val="bottom"/>
+            <w:hideMark/>
+          </w:tcPr>
+          <w:p>
+            <w:pPr>
+              <w:rPr>
+                <w:rFonts w:ascii="Times New Roman" w:eastAsia="Times New Roman" w:hAnsi="Times New Roman" w:cs="Times New Roman"/>
+                <w:color w:val="000000"/>
+              </w:rPr>
+            </w:pPr>
+            <w:r>
+              <w:rPr>
+                <w:rFonts w:ascii="Times New Roman" w:eastAsia="Times New Roman" w:hAnsi="Times New Roman" w:cs="Times New Roman"/>
+                <w:color w:val="000000"/>
+              </w:rPr>
+              <w:t>Synchrony</w:t>
+            </w:r>
+          </w:p>
+        </w:tc>
+        <w:tc>
+          <w:tcPr>
+            <w:tcW w:w="995" w:type="dxa"/>
+            <w:shd w:val="clear" w:color="auto" w:fill="auto"/>
+            <w:noWrap/>
+            <w:vAlign w:val="bottom"/>
+            <w:hideMark/>
+          </w:tcPr>
+          <w:p>
+            <w:pPr>
+              <w:rPr>
+                <w:rFonts w:ascii="Times New Roman" w:eastAsia="Times New Roman" w:hAnsi="Times New Roman" w:cs="Times New Roman"/>
+                <w:color w:val="000000"/>
+              </w:rPr>
+            </w:pPr>
+          </w:p>
+        </w:tc>
+        <w:tc>
+          <w:tcPr>
+            <w:tcW w:w="960" w:type="dxa"/>
+            <w:shd w:val="clear" w:color="auto" w:fill="auto"/>
+            <w:noWrap/>
+            <w:vAlign w:val="bottom"/>
+            <w:hideMark/>
+          </w:tcPr>
+          <w:p>
+            <w:pPr>
+              <w:rPr>
+                <w:rFonts w:ascii="Times New Roman" w:eastAsia="Times New Roman" w:hAnsi="Times New Roman" w:cs="Times New Roman"/>
+              </w:rPr>
+            </w:pPr>
+          </w:p>
+        </w:tc>
+      </w:tr>
+      <w:tr>
+        <w:trPr>
+          <w:trHeight w:val="290"/>
+        </w:trPr>
+        <w:tc>
+          <w:tcPr>
+            <w:tcW w:w="1738" w:type="dxa"/>
+            <w:shd w:val="clear" w:color="auto" w:fill="auto"/>
+            <w:noWrap/>
+            <w:vAlign w:val="bottom"/>
+            <w:hideMark/>
+          </w:tcPr>
+          <w:p>
+            <w:pPr>
+              <w:rPr>
+                <w:rFonts w:ascii="Times New Roman" w:eastAsia="Times New Roman" w:hAnsi="Times New Roman" w:cs="Times New Roman"/>
+                <w:color w:val="000000"/>
+              </w:rPr>
+            </w:pPr>
+            <w:r>
+              <w:rPr>
+                <w:rFonts w:ascii="Times New Roman" w:eastAsia="Times New Roman" w:hAnsi="Times New Roman" w:cs="Times New Roman"/>
+                <w:color w:val="000000"/>
+              </w:rPr>
+              <w:t xml:space="preserve">  </w:t>
+            </w:r>
+            <w:r>
+              <w:rPr>
+                <w:rFonts w:ascii="Times New Roman" w:eastAsia="Times New Roman" w:hAnsi="Times New Roman" w:cs="Times New Roman"/>
+                <w:color w:val="000000"/>
+              </w:rPr>
+              <w:t>Asynchronous</w:t>
+            </w:r>
+          </w:p>
+        </w:tc>
+        <w:tc>
+          <w:tcPr>
+            <w:tcW w:w="960" w:type="dxa"/>
+            <w:shd w:val="clear" w:color="auto" w:fill="auto"/>
+            <w:noWrap/>
+            <w:vAlign w:val="bottom"/>
+            <w:hideMark/>
+          </w:tcPr>
+          <w:p>
+            <w:pPr>
+              <w:rPr>
+                <w:rFonts w:ascii="Times New Roman" w:eastAsia="Times New Roman" w:hAnsi="Times New Roman" w:cs="Times New Roman"/>
+                <w:color w:val="000000"/>
+              </w:rPr>
+            </w:pPr>
+            <w:r>
+              <w:rPr>
+                <w:rFonts w:ascii="Times New Roman" w:eastAsia="Times New Roman" w:hAnsi="Times New Roman" w:cs="Times New Roman"/>
+                <w:color w:val="000000"/>
+              </w:rPr>
+              <w:t>1.56</w:t>
+            </w:r>
+          </w:p>
+        </w:tc>
+        <w:tc>
+          <w:tcPr>
+            <w:tcW w:w="995" w:type="dxa"/>
+            <w:shd w:val="clear" w:color="auto" w:fill="auto"/>
+            <w:noWrap/>
+            <w:vAlign w:val="bottom"/>
+            <w:hideMark/>
+          </w:tcPr>
+          <w:p>
+            <w:pPr>
+              <w:rPr>
+                <w:rFonts w:ascii="Times New Roman" w:eastAsia="Times New Roman" w:hAnsi="Times New Roman" w:cs="Times New Roman"/>
+                <w:color w:val="000000"/>
+              </w:rPr>
+            </w:pPr>
+            <w:r>
+              <w:rPr>
+                <w:rFonts w:ascii="Times New Roman" w:eastAsia="Times New Roman" w:hAnsi="Times New Roman" w:cs="Times New Roman"/>
+                <w:color w:val="000000"/>
+              </w:rPr>
+              <w:t>0.33</w:t>
+            </w:r>
+          </w:p>
+        </w:tc>
+        <w:tc>
+          <w:tcPr>
+            <w:tcW w:w="960" w:type="dxa"/>
+            <w:shd w:val="clear" w:color="auto" w:fill="auto"/>
+            <w:noWrap/>
+            <w:vAlign w:val="bottom"/>
+            <w:hideMark/>
+          </w:tcPr>
+          <w:p>
+            <w:pPr>
+              <w:rPr>
+                <w:rFonts w:ascii="Times New Roman" w:eastAsia="Times New Roman" w:hAnsi="Times New Roman" w:cs="Times New Roman"/>
+                <w:color w:val="000000"/>
+              </w:rPr>
+            </w:pPr>
+            <w:r>
+              <w:rPr>
+                <w:rFonts w:ascii="Times New Roman" w:eastAsia="Times New Roman" w:hAnsi="Times New Roman" w:cs="Times New Roman"/>
+                <w:color w:val="000000"/>
+              </w:rPr>
+              <w:t>0.27</w:t>
+            </w:r>
+          </w:p>
+        </w:tc>
+      </w:tr>
+      <w:tr>
+        <w:trPr>
+          <w:trHeight w:val="290"/>
+        </w:trPr>
+        <w:tc>
+          <w:tcPr>
+            <w:tcW w:w="1738" w:type="dxa"/>
+            <w:shd w:val="clear" w:color="auto" w:fill="auto"/>
+            <w:noWrap/>
+            <w:vAlign w:val="bottom"/>
+            <w:hideMark/>
+          </w:tcPr>
+          <w:p>
+            <w:pPr>
+              <w:rPr>
+                <w:rFonts w:ascii="Times New Roman" w:eastAsia="Times New Roman" w:hAnsi="Times New Roman" w:cs="Times New Roman"/>
+                <w:color w:val="000000"/>
+              </w:rPr>
+            </w:pPr>
+            <w:r>
+              <w:rPr>
+                <w:rFonts w:ascii="Times New Roman" w:eastAsia="Times New Roman" w:hAnsi="Times New Roman" w:cs="Times New Roman"/>
+                <w:color w:val="000000"/>
+              </w:rPr>
+              <w:t xml:space="preserve">   Independent</w:t>
+            </w:r>
+          </w:p>
+        </w:tc>
+        <w:tc>
+          <w:tcPr>
+            <w:tcW w:w="960" w:type="dxa"/>
+            <w:shd w:val="clear" w:color="auto" w:fill="auto"/>
+            <w:noWrap/>
+            <w:vAlign w:val="bottom"/>
+            <w:hideMark/>
+          </w:tcPr>
+          <w:p>
+            <w:pPr>
+              <w:rPr>
+                <w:rFonts w:ascii="Times New Roman" w:eastAsia="Times New Roman" w:hAnsi="Times New Roman" w:cs="Times New Roman"/>
+                <w:color w:val="000000"/>
+              </w:rPr>
+            </w:pPr>
+            <w:r>
+              <w:rPr>
+                <w:rFonts w:ascii="Times New Roman" w:eastAsia="Times New Roman" w:hAnsi="Times New Roman" w:cs="Times New Roman"/>
+                <w:color w:val="000000"/>
+              </w:rPr>
+              <w:t>1.56</w:t>
+            </w:r>
+          </w:p>
+        </w:tc>
+        <w:tc>
+          <w:tcPr>
+            <w:tcW w:w="995" w:type="dxa"/>
+            <w:shd w:val="clear" w:color="auto" w:fill="auto"/>
+            <w:noWrap/>
+            <w:vAlign w:val="bottom"/>
+            <w:hideMark/>
+          </w:tcPr>
+          <w:p>
+            <w:pPr>
+              <w:rPr>
+                <w:rFonts w:ascii="Times New Roman" w:eastAsia="Times New Roman" w:hAnsi="Times New Roman" w:cs="Times New Roman"/>
+                <w:color w:val="000000"/>
+              </w:rPr>
+            </w:pPr>
+            <w:r>
+              <w:rPr>
+                <w:rFonts w:ascii="Times New Roman" w:eastAsia="Times New Roman" w:hAnsi="Times New Roman" w:cs="Times New Roman"/>
+                <w:color w:val="000000"/>
+              </w:rPr>
+              <w:t>0.38</w:t>
+            </w:r>
+          </w:p>
+        </w:tc>
+        <w:tc>
+          <w:tcPr>
+            <w:tcW w:w="960" w:type="dxa"/>
+            <w:shd w:val="clear" w:color="auto" w:fill="auto"/>
+            <w:noWrap/>
+            <w:vAlign w:val="bottom"/>
+            <w:hideMark/>
+          </w:tcPr>
+          <w:p>
+            <w:pPr>
+              <w:rPr>
+                <w:rFonts w:ascii="Times New Roman" w:eastAsia="Times New Roman" w:hAnsi="Times New Roman" w:cs="Times New Roman"/>
+                <w:color w:val="000000"/>
+              </w:rPr>
+            </w:pPr>
+            <w:r>
+              <w:rPr>
+                <w:rFonts w:ascii="Times New Roman" w:eastAsia="Times New Roman" w:hAnsi="Times New Roman" w:cs="Times New Roman"/>
+                <w:color w:val="000000"/>
+              </w:rPr>
+              <w:t>0.27</w:t>
+            </w:r>
+          </w:p>
+        </w:tc>
+      </w:tr>
+      <w:tr>
+        <w:trPr>
+          <w:trHeight w:val="290"/>
+        </w:trPr>
+        <w:tc>
+          <w:tcPr>
+            <w:tcW w:w="1738" w:type="dxa"/>
+            <w:shd w:val="clear" w:color="auto" w:fill="auto"/>
+            <w:noWrap/>
+            <w:vAlign w:val="bottom"/>
+            <w:hideMark/>
+          </w:tcPr>
+          <w:p>
+            <w:pPr>
+              <w:rPr>
+                <w:rFonts w:ascii="Times New Roman" w:eastAsia="Times New Roman" w:hAnsi="Times New Roman" w:cs="Times New Roman"/>
+                <w:color w:val="000000"/>
+              </w:rPr>
+            </w:pPr>
+            <w:r>
+              <w:rPr>
+                <w:rFonts w:ascii="Times New Roman" w:eastAsia="Times New Roman" w:hAnsi="Times New Roman" w:cs="Times New Roman"/>
+                <w:color w:val="000000"/>
+              </w:rPr>
+              <w:t xml:space="preserve">   Synchronous</w:t>
+            </w:r>
+          </w:p>
+        </w:tc>
+        <w:tc>
+          <w:tcPr>
+            <w:tcW w:w="960" w:type="dxa"/>
+            <w:shd w:val="clear" w:color="auto" w:fill="auto"/>
+            <w:noWrap/>
+            <w:vAlign w:val="bottom"/>
+            <w:hideMark/>
+          </w:tcPr>
+          <w:p>
+            <w:pPr>
+              <w:rPr>
+                <w:rFonts w:ascii="Times New Roman" w:eastAsia="Times New Roman" w:hAnsi="Times New Roman" w:cs="Times New Roman"/>
+                <w:color w:val="000000"/>
+              </w:rPr>
+            </w:pPr>
+            <w:r>
+              <w:rPr>
+                <w:rFonts w:ascii="Times New Roman" w:eastAsia="Times New Roman" w:hAnsi="Times New Roman" w:cs="Times New Roman"/>
+                <w:color w:val="000000"/>
+              </w:rPr>
+              <w:t>1.56</w:t>
+            </w:r>
+          </w:p>
+        </w:tc>
+        <w:tc>
+          <w:tcPr>
+            <w:tcW w:w="995" w:type="dxa"/>
+            <w:shd w:val="clear" w:color="auto" w:fill="auto"/>
+            <w:noWrap/>
+            <w:vAlign w:val="bottom"/>
+            <w:hideMark/>
+          </w:tcPr>
+          <w:p>
+            <w:pPr>
+              <w:rPr>
+                <w:rFonts w:ascii="Times New Roman" w:eastAsia="Times New Roman" w:hAnsi="Times New Roman" w:cs="Times New Roman"/>
+                <w:color w:val="000000"/>
+              </w:rPr>
+            </w:pPr>
+            <w:r>
+              <w:rPr>
+                <w:rFonts w:ascii="Times New Roman" w:eastAsia="Times New Roman" w:hAnsi="Times New Roman" w:cs="Times New Roman"/>
+                <w:color w:val="000000"/>
+              </w:rPr>
+              <w:t>0.42</w:t>
+            </w:r>
+          </w:p>
+        </w:tc>
+        <w:tc>
+          <w:tcPr>
+            <w:tcW w:w="960" w:type="dxa"/>
+            <w:shd w:val="clear" w:color="auto" w:fill="auto"/>
+            <w:noWrap/>
+            <w:vAlign w:val="bottom"/>
+            <w:hideMark/>
+          </w:tcPr>
+          <w:p>
+            <w:pPr>
+              <w:rPr>
+                <w:rFonts w:ascii="Times New Roman" w:eastAsia="Times New Roman" w:hAnsi="Times New Roman" w:cs="Times New Roman"/>
+                <w:color w:val="000000"/>
+              </w:rPr>
+            </w:pPr>
+            <w:r>
+              <w:rPr>
+                <w:rFonts w:ascii="Times New Roman" w:eastAsia="Times New Roman" w:hAnsi="Times New Roman" w:cs="Times New Roman"/>
+                <w:color w:val="000000"/>
+              </w:rPr>
+              <w:t>0.27</w:t>
+            </w:r>
+          </w:p>
+        </w:tc>
+      </w:tr>
+    </w:tbl>
+    <w:p>
+      <w:pPr>
+        <w:rPr>
+          <w:rFonts w:ascii="Times New Roman" w:hAnsi="Times New Roman" w:cs="Times New Roman"/>
+        </w:rPr>
+      </w:pPr>
+      <w:r>
+        <w:rPr>
+          <w:rFonts w:ascii="Times New Roman" w:hAnsi="Times New Roman" w:cs="Times New Roman"/>
+        </w:rPr>
+        <w:t xml:space="preserve">  </w:t>
+      </w:r>
+    </w:p>
+    <w:p>
+      <w:pPr>
+        <w:rPr>
+          <w:rFonts w:ascii="Times New Roman" w:hAnsi="Times New Roman" w:cs="Times New Roman"/>
+        </w:rPr>
+      </w:pPr>
+      <w:r>
+        <w:rPr>
+          <w:rFonts w:ascii="Times New Roman" w:hAnsi="Times New Roman" w:cs="Times New Roman"/>
+        </w:rPr>
+        <w:br w:type="page"/>
+      </w:r>
+    </w:p>
+    <w:p>
+      <w:pPr>
+        <w:rPr>
+          <w:rFonts w:ascii="Times New Roman" w:hAnsi="Times New Roman" w:cs="Times New Roman"/>
+        </w:rPr>
+      </w:pPr>
+      <w:r>
+        <w:rPr>
+          <w:rFonts w:ascii="Times New Roman" w:hAnsi="Times New Roman" w:cs="Times New Roman"/>
+        </w:rPr>
+        <w:lastRenderedPageBreak/>
+        <w:pict w14:anchorId="7AEF36F8">
+          <v:shapetype id="_x0000_t75" coordsize="21600,21600" o:spt="75" o:preferrelative="t" path="m@4@5l@4@11@9@11@9@5xe" filled="f" stroked="f">
+            <v:stroke joinstyle="miter"/>
+            <v:formulas>
+              <v:f eqn="if lineDrawn pixelLineWidth 0"/>
+              <v:f eqn="sum @0 1 0"/>
+              <v:f eqn="sum 0 0 @1"/>
+              <v:f eqn="prod @2 1 2"/>
+              <v:f eqn="prod @3 21600 pixelWidth"/>
+              <v:f eqn="prod @3 21600 pixelHeight"/>
+              <v:f eqn="sum @0 0 1"/>
+              <v:f eqn="prod @6 1 2"/>
+              <v:f eqn="prod @7 21600 pixelWidth"/>
+              <v:f eqn="sum @8 21600 0"/>
+              <v:f eqn="prod @7 21600 pixelHeight"/>
+              <v:f eqn="sum @10 21600 0"/>
+            </v:formulas>
+            <v:path o:extrusionok="f" gradientshapeok="t" o:connecttype="rect"/>
+            <o:lock v:ext="edit" aspectratio="t"/>
+          </v:shapetype>
+          <v:shape id="_x0000_i1025" type="#_x0000_t75" style="width:468pt;height:267.5pt">
+            <v:imagedata r:id="rId4" o:title="catch_ex"/>
+          </v:shape>
+        </w:pict>
+      </w:r>
+      <w:commentRangeStart w:id="1"/>
+      <w:r>
+        <w:rPr>
+          <w:rFonts w:ascii="Times New Roman" w:hAnsi="Times New Roman" w:cs="Times New Roman"/>
+        </w:rPr>
+        <w:t>Fig</w:t>
+      </w:r>
+      <w:commentRangeEnd w:id="1"/>
+      <w:r>
+        <w:rPr>
+          <w:rStyle w:val="CommentReference"/>
+        </w:rPr>
+        <w:commentReference w:id="1"/>
+      </w:r>
+      <w:r>
+        <w:rPr>
+          <w:rFonts w:ascii="Times New Roman" w:hAnsi="Times New Roman" w:cs="Times New Roman"/>
+        </w:rPr>
+        <w:t xml:space="preserve">. 1  Example </w:t>
+      </w:r>
+      <w:r>
+        <w:rPr>
+          <w:rFonts w:ascii="Times New Roman" w:hAnsi="Times New Roman" w:cs="Times New Roman"/>
+        </w:rPr>
+        <w:t xml:space="preserve">weekly </w:t>
+      </w:r>
+      <w:r>
+        <w:rPr>
+          <w:rFonts w:ascii="Times New Roman" w:hAnsi="Times New Roman" w:cs="Times New Roman"/>
+        </w:rPr>
+        <w:t xml:space="preserve">catch patterns from one simulation. Each line represents a different year of the 50-year simulation. </w:t>
+      </w:r>
+      <w:r>
+        <w:rPr>
+          <w:rFonts w:ascii="Times New Roman" w:hAnsi="Times New Roman" w:cs="Times New Roman"/>
+        </w:rPr>
+        <w:t xml:space="preserve">Colors </w:t>
+      </w:r>
+      <w:r>
+        <w:rPr>
+          <w:rFonts w:ascii="Times New Roman" w:hAnsi="Times New Roman" w:cs="Times New Roman"/>
+        </w:rPr>
+        <w:t>highlight</w:t>
+      </w:r>
+      <w:r>
+        <w:rPr>
+          <w:rFonts w:ascii="Times New Roman" w:hAnsi="Times New Roman" w:cs="Times New Roman"/>
+        </w:rPr>
+        <w:t xml:space="preserve"> five </w:t>
+      </w:r>
+      <w:r>
+        <w:rPr>
+          <w:rFonts w:ascii="Times New Roman" w:hAnsi="Times New Roman" w:cs="Times New Roman"/>
+        </w:rPr>
+        <w:t xml:space="preserve">representative </w:t>
+      </w:r>
+      <w:r>
+        <w:rPr>
+          <w:rFonts w:ascii="Times New Roman" w:hAnsi="Times New Roman" w:cs="Times New Roman"/>
+        </w:rPr>
+        <w:t>years</w:t>
+      </w:r>
+      <w:r>
+        <w:rPr>
+          <w:rFonts w:ascii="Times New Roman" w:hAnsi="Times New Roman" w:cs="Times New Roman"/>
+        </w:rPr>
+        <w:t xml:space="preserve"> </w:t>
+      </w:r>
+      <w:r>
+        <w:rPr>
+          <w:rFonts w:ascii="Times New Roman" w:hAnsi="Times New Roman" w:cs="Times New Roman"/>
+        </w:rPr>
+        <w:t xml:space="preserve">ranging </w:t>
+      </w:r>
+      <w:r>
+        <w:rPr>
+          <w:rFonts w:ascii="Times New Roman" w:hAnsi="Times New Roman" w:cs="Times New Roman"/>
+        </w:rPr>
+        <w:t>from good to poor crab conditions</w:t>
+      </w:r>
+      <w:r>
+        <w:rPr>
+          <w:rFonts w:ascii="Times New Roman" w:hAnsi="Times New Roman" w:cs="Times New Roman"/>
+        </w:rPr>
+        <w:t>.</w:t>
+      </w:r>
+    </w:p>
+    <w:p>
+      <w:pPr>
+        <w:rPr>
+          <w:rFonts w:ascii="Times New Roman" w:hAnsi="Times New Roman" w:cs="Times New Roman"/>
+        </w:rPr>
+      </w:pPr>
+    </w:p>
+    <w:p>
+      <w:pPr>
+        <w:rPr>
+          <w:rFonts w:ascii="Times New Roman" w:hAnsi="Times New Roman" w:cs="Times New Roman"/>
+        </w:rPr>
+      </w:pPr>
+      <w:r>
+        <w:rPr>
+          <w:rFonts w:ascii="Times New Roman" w:hAnsi="Times New Roman" w:cs="Times New Roman"/>
+        </w:rPr>
+        <w:br w:type="page"/>
+      </w:r>
+    </w:p>
+    <w:p>
+      <w:pPr>
+        <w:rPr>
+          <w:rFonts w:ascii="Times New Roman" w:hAnsi="Times New Roman" w:cs="Times New Roman"/>
+        </w:rPr>
+      </w:pPr>
+      <w:r>
+        <w:rPr>
+          <w:rFonts w:ascii="Times New Roman" w:hAnsi="Times New Roman" w:cs="Times New Roman"/>
+        </w:rPr>
+        <w:lastRenderedPageBreak/>
+        <w:pict w14:anchorId="659AEC08">
+          <v:shape id="_x0000_i1026" type="#_x0000_t75" style="width:5in;height:4in">
+            <v:imagedata r:id="rId7" o:title="sync_spp"/>
+          </v:shape>
+        </w:pict>
+      </w:r>
+    </w:p>
+    <w:p>
+      <w:pPr>
+        <w:rPr>
+          <w:rFonts w:ascii="Times New Roman" w:hAnsi="Times New Roman" w:cs="Times New Roman"/>
+        </w:rPr>
+      </w:pPr>
+      <w:r>
+        <w:rPr>
+          <w:rFonts w:ascii="Times New Roman" w:hAnsi="Times New Roman" w:cs="Times New Roman"/>
+        </w:rPr>
+        <w:t>Fig. 2  Distribution of mean and coefficient of variation of revenue for each species under different synchrony scenarios. Center point is median, thick colored line is middle 50% of simulations, thin line is middle 95%.</w:t>
+      </w:r>
+      <w:r>
+        <w:rPr>
+          <w:rFonts w:ascii="Times New Roman" w:hAnsi="Times New Roman" w:cs="Times New Roman"/>
+        </w:rPr>
+        <w:t xml:space="preserve"> Note mean revenue has different y-axis ranges but revenue</w:t>
+      </w:r>
+      <w:r>
+        <w:rPr>
+          <w:rFonts w:ascii="Times New Roman" w:hAnsi="Times New Roman" w:cs="Times New Roman"/>
+        </w:rPr>
+        <w:t xml:space="preserve"> </w:t>
+      </w:r>
+      <w:r>
+        <w:rPr>
+          <w:rFonts w:ascii="Times New Roman" w:hAnsi="Times New Roman" w:cs="Times New Roman"/>
+        </w:rPr>
+        <w:t>CV is consistent.</w:t>
+      </w:r>
+      <w:r>
+        <w:rPr>
+          <w:rFonts w:ascii="Times New Roman" w:hAnsi="Times New Roman" w:cs="Times New Roman"/>
+        </w:rPr>
+        <w:t xml:space="preserve"> Both mean revenue and revenue CV by species remain constant across synchrony scenarios. </w:t>
+      </w:r>
+    </w:p>
+    <w:p>
+      <w:pPr>
+        <w:rPr>
+          <w:rFonts w:ascii="Times New Roman" w:hAnsi="Times New Roman" w:cs="Times New Roman"/>
+        </w:rPr>
+      </w:pPr>
+      <w:r>
+        <w:rPr>
+          <w:rFonts w:ascii="Times New Roman" w:hAnsi="Times New Roman" w:cs="Times New Roman"/>
+        </w:rPr>
+        <w:br w:type="page"/>
+      </w:r>
+    </w:p>
+    <w:p>
+      <w:pPr>
+        <w:rPr>
+          <w:rFonts w:ascii="Times New Roman" w:hAnsi="Times New Roman" w:cs="Times New Roman"/>
+        </w:rPr>
+      </w:pPr>
+      <w:r>
+        <w:rPr>
+          <w:rFonts w:ascii="Times New Roman" w:hAnsi="Times New Roman" w:cs="Times New Roman"/>
+        </w:rPr>
+        <w:lastRenderedPageBreak/>
+        <w:pict w14:anchorId="24B5266B">
+          <v:shape id="_x0000_i1027" type="#_x0000_t75" style="width:468pt;height:267.5pt">
+            <v:imagedata r:id="rId8" o:title="sync_individuals"/>
+          </v:shape>
+        </w:pict>
+      </w:r>
+    </w:p>
+    <w:p>
+      <w:pPr>
+        <w:rPr>
+          <w:rFonts w:ascii="Times New Roman" w:hAnsi="Times New Roman" w:cs="Times New Roman"/>
+        </w:rPr>
+      </w:pPr>
+      <w:r>
+        <w:rPr>
+          <w:rFonts w:ascii="Times New Roman" w:hAnsi="Times New Roman" w:cs="Times New Roman"/>
+        </w:rPr>
+        <w:t>Fig. 3  Distribution of mean and coefficient of variation for individual vessels holding six possible permit portfolios under different synchrony scenarios. Distributions include all vessels in all simulations. Center point is median, thick colored line is middle 50% of simulations, thin line is middle 95%.</w:t>
+      </w:r>
+      <w:r>
+        <w:rPr>
+          <w:rFonts w:ascii="Times New Roman" w:hAnsi="Times New Roman" w:cs="Times New Roman"/>
+        </w:rPr>
+        <w:t xml:space="preserve"> Mean revenue remains constant across synchrony scenarios for all possible permit portfolios. Revenue CV decreases as populations become more asynchronous for diversified portfolios that include both crab and salmon. </w:t>
+      </w:r>
+    </w:p>
+    <w:p>
+      <w:pPr>
+        <w:rPr>
+          <w:rFonts w:ascii="Times New Roman" w:hAnsi="Times New Roman" w:cs="Times New Roman"/>
+        </w:rPr>
+      </w:pPr>
+      <w:r>
+        <w:rPr>
+          <w:rFonts w:ascii="Times New Roman" w:hAnsi="Times New Roman" w:cs="Times New Roman"/>
+        </w:rPr>
+        <w:br w:type="page"/>
+      </w:r>
+    </w:p>
+    <w:p>
+      <w:pPr>
+        <w:rPr>
+          <w:rFonts w:ascii="Times New Roman" w:hAnsi="Times New Roman" w:cs="Times New Roman"/>
+        </w:rPr>
+      </w:pPr>
+      <w:r>
+        <w:rPr>
+          <w:rFonts w:ascii="Times New Roman" w:hAnsi="Times New Roman" w:cs="Times New Roman"/>
+        </w:rPr>
+        <w:lastRenderedPageBreak/>
+        <w:pict w14:anchorId="2FD1374B">
+          <v:shape id="_x0000_i1028" type="#_x0000_t75" style="width:468pt;height:267.5pt">
+            <v:imagedata r:id="rId9" o:title="portfolio_benefits"/>
+          </v:shape>
+        </w:pict>
+      </w:r>
+    </w:p>
+    <w:p>
+      <w:pPr>
+        <w:rPr>
+          <w:rFonts w:ascii="Times New Roman" w:hAnsi="Times New Roman" w:cs="Times New Roman"/>
+        </w:rPr>
+      </w:pPr>
+      <w:r>
+        <w:rPr>
+          <w:rFonts w:ascii="Times New Roman" w:hAnsi="Times New Roman" w:cs="Times New Roman"/>
+        </w:rPr>
+        <w:t>Fig. 4</w:t>
+      </w:r>
+      <w:r>
+        <w:rPr>
+          <w:rFonts w:ascii="Times New Roman" w:hAnsi="Times New Roman" w:cs="Times New Roman"/>
+        </w:rPr>
+        <w:t xml:space="preserve">  Benefit </w:t>
+      </w:r>
+      <w:r>
+        <w:rPr>
+          <w:rFonts w:ascii="Times New Roman" w:hAnsi="Times New Roman" w:cs="Times New Roman"/>
+        </w:rPr>
+        <w:t xml:space="preserve">to revenue stability </w:t>
+      </w:r>
+      <w:r>
+        <w:rPr>
+          <w:rFonts w:ascii="Times New Roman" w:hAnsi="Times New Roman" w:cs="Times New Roman"/>
+        </w:rPr>
+        <w:t>of a diversified fishing portfolio over being a crab specialist under different synchrony scenarios. Portfolio benefit is the revenue CV of the crab specialists at a given quantile divided by the revenue CV of the diversified portfolio at the same quantile. Quantiles are calculated across all vessels in all simulations. Points are at the 2.5</w:t>
+      </w:r>
+      <w:r>
+        <w:rPr>
+          <w:rFonts w:ascii="Times New Roman" w:hAnsi="Times New Roman" w:cs="Times New Roman"/>
+          <w:vertAlign w:val="superscript"/>
+        </w:rPr>
+        <w:t>th</w:t>
+      </w:r>
+      <w:r>
+        <w:rPr>
+          <w:rFonts w:ascii="Times New Roman" w:hAnsi="Times New Roman" w:cs="Times New Roman"/>
+        </w:rPr>
+        <w:t>, 25</w:t>
+      </w:r>
+      <w:r>
+        <w:rPr>
+          <w:rFonts w:ascii="Times New Roman" w:hAnsi="Times New Roman" w:cs="Times New Roman"/>
+          <w:vertAlign w:val="superscript"/>
+        </w:rPr>
+        <w:t>th</w:t>
+      </w:r>
+      <w:r>
+        <w:rPr>
+          <w:rFonts w:ascii="Times New Roman" w:hAnsi="Times New Roman" w:cs="Times New Roman"/>
+        </w:rPr>
+        <w:t>, 50</w:t>
+      </w:r>
+      <w:r>
+        <w:rPr>
+          <w:rFonts w:ascii="Times New Roman" w:hAnsi="Times New Roman" w:cs="Times New Roman"/>
+          <w:vertAlign w:val="superscript"/>
+        </w:rPr>
+        <w:t>th</w:t>
+      </w:r>
+      <w:r>
+        <w:rPr>
+          <w:rFonts w:ascii="Times New Roman" w:hAnsi="Times New Roman" w:cs="Times New Roman"/>
+        </w:rPr>
+        <w:t>, 75</w:t>
+      </w:r>
+      <w:r>
+        <w:rPr>
+          <w:rFonts w:ascii="Times New Roman" w:hAnsi="Times New Roman" w:cs="Times New Roman"/>
+          <w:vertAlign w:val="superscript"/>
+        </w:rPr>
+        <w:t>th</w:t>
+      </w:r>
+      <w:r>
+        <w:rPr>
+          <w:rFonts w:ascii="Times New Roman" w:hAnsi="Times New Roman" w:cs="Times New Roman"/>
+        </w:rPr>
+        <w:t>, and 97.5</w:t>
+      </w:r>
+      <w:r>
+        <w:rPr>
+          <w:rFonts w:ascii="Times New Roman" w:hAnsi="Times New Roman" w:cs="Times New Roman"/>
+          <w:vertAlign w:val="superscript"/>
+        </w:rPr>
+        <w:t>th</w:t>
+      </w:r>
+      <w:r>
+        <w:rPr>
+          <w:rFonts w:ascii="Times New Roman" w:hAnsi="Times New Roman" w:cs="Times New Roman"/>
+        </w:rPr>
+        <w:t xml:space="preserve"> percentiles.</w:t>
+      </w:r>
+      <w:r>
+        <w:rPr>
+          <w:rFonts w:ascii="Times New Roman" w:hAnsi="Times New Roman" w:cs="Times New Roman"/>
+        </w:rPr>
+        <w:t xml:space="preserve"> Portfolio benefit remains constant across synchrony scenarios for crab-groundfish permit holders, but portfolio benefit is greater when populations are asynchronous for the two portfolios that include salmon. </w:t>
+      </w:r>
+    </w:p>
+    <w:p>
+      <w:pPr>
+        <w:rPr>
+          <w:rFonts w:ascii="Times New Roman" w:hAnsi="Times New Roman" w:cs="Times New Roman"/>
+        </w:rPr>
+      </w:pPr>
+      <w:r>
+        <w:rPr>
+          <w:rFonts w:ascii="Times New Roman" w:hAnsi="Times New Roman" w:cs="Times New Roman"/>
+        </w:rPr>
+        <w:br w:type="page"/>
+      </w:r>
+    </w:p>
+    <w:p>
+      <w:pPr>
+        <w:rPr>
+          <w:rFonts w:ascii="Times New Roman" w:hAnsi="Times New Roman" w:cs="Times New Roman"/>
+        </w:rPr>
+      </w:pPr>
+      <w:r>
+        <w:rPr>
+          <w:rFonts w:ascii="Times New Roman" w:hAnsi="Times New Roman" w:cs="Times New Roman"/>
+        </w:rPr>
+        <w:lastRenderedPageBreak/>
+        <w:pict w14:anchorId="56F896F3">
+          <v:shape id="_x0000_i1029" type="#_x0000_t75" style="width:5in;height:4in">
+            <v:imagedata r:id="rId10" o:title="access_spp"/>
+          </v:shape>
+        </w:pict>
+      </w:r>
+    </w:p>
+    <w:p>
+      <w:pPr>
+        <w:rPr>
+          <w:rFonts w:ascii="Times New Roman" w:hAnsi="Times New Roman" w:cs="Times New Roman"/>
+        </w:rPr>
+      </w:pPr>
+      <w:r>
+        <w:rPr>
+          <w:rFonts w:ascii="Times New Roman" w:hAnsi="Times New Roman" w:cs="Times New Roman"/>
+        </w:rPr>
+        <w:t xml:space="preserve">Fig. 5  Distribution of mean and coefficient of variation of revenue for each species under different access scenarios. Center point is median, thick colored line is middle 50% of simulations, thin line is middle 95%. Note mean revenue has different y-axis ranges but revenue CV is consistent. Crab revenue rises with decreasing access, but salmon and groundfish revenue falls. Revenue variability declines in all three populations with decreasing access. </w:t>
+      </w:r>
+    </w:p>
+    <w:p>
+      <w:pPr>
+        <w:rPr>
+          <w:rFonts w:ascii="Times New Roman" w:hAnsi="Times New Roman" w:cs="Times New Roman"/>
+        </w:rPr>
+      </w:pPr>
+      <w:r>
+        <w:rPr>
+          <w:rFonts w:ascii="Times New Roman" w:hAnsi="Times New Roman" w:cs="Times New Roman"/>
+        </w:rPr>
+        <w:br w:type="page"/>
+      </w:r>
+    </w:p>
+    <w:p>
+      <w:pPr>
+        <w:rPr>
+          <w:rFonts w:ascii="Times New Roman" w:hAnsi="Times New Roman" w:cs="Times New Roman"/>
+        </w:rPr>
+      </w:pPr>
+      <w:r>
+        <w:rPr>
+          <w:rFonts w:ascii="Times New Roman" w:hAnsi="Times New Roman" w:cs="Times New Roman"/>
+        </w:rPr>
+        <w:lastRenderedPageBreak/>
+        <w:pict w14:anchorId="011D3564">
+          <v:shape id="_x0000_i1030" type="#_x0000_t75" style="width:468pt;height:267.5pt">
+            <v:imagedata r:id="rId11" o:title="access_individuals"/>
+          </v:shape>
+        </w:pict>
+      </w:r>
+    </w:p>
+    <w:p>
+      <w:pPr>
+        <w:rPr>
+          <w:rFonts w:ascii="Times New Roman" w:hAnsi="Times New Roman" w:cs="Times New Roman"/>
+        </w:rPr>
+      </w:pPr>
+    </w:p>
+    <w:p>
+      <w:pPr>
+        <w:rPr>
+          <w:rFonts w:ascii="Times New Roman" w:hAnsi="Times New Roman" w:cs="Times New Roman"/>
+        </w:rPr>
+      </w:pPr>
+      <w:r>
+        <w:rPr>
+          <w:rFonts w:ascii="Times New Roman" w:hAnsi="Times New Roman" w:cs="Times New Roman"/>
+        </w:rPr>
+        <w:t xml:space="preserve">Fig. 6  Distribution of mean and coefficient of variation for individual vessels holding six possible permit portfolios under different access scenarios. Distributions include all vessels in all simulations. Center point is median, thick colored line is middle 50% of simulations, thin line is middle 95%. Mean revenue for all permit portfolios increases with decreasing access. Central tendency of the revenue CV across vessels and simulations remains constant across access scenarios. </w:t>
+      </w:r>
+    </w:p>
+    <w:p>
+      <w:pPr>
+        <w:rPr>
+          <w:rFonts w:ascii="Times New Roman" w:hAnsi="Times New Roman" w:cs="Times New Roman"/>
+        </w:rPr>
+      </w:pPr>
+      <w:r>
+        <w:rPr>
+          <w:rFonts w:ascii="Times New Roman" w:hAnsi="Times New Roman" w:cs="Times New Roman"/>
+        </w:rPr>
+        <w:br w:type="page"/>
+      </w:r>
+    </w:p>
+    <w:p>
+      <w:pPr>
+        <w:rPr>
+          <w:rFonts w:ascii="Times New Roman" w:hAnsi="Times New Roman" w:cs="Times New Roman"/>
+        </w:rPr>
+      </w:pPr>
+      <w:r>
+        <w:rPr>
+          <w:noProof/>
+        </w:rPr>
+        <w:lastRenderedPageBreak/>
+        <w:pict w14:anchorId="4E40C635">
+          <v:shape id="_x0000_s1026" type="#_x0000_t75" style="position:absolute;margin-left:0;margin-top:0;width:4in;height:4in;z-index:251659264;mso-position-horizontal:left;mso-position-horizontal-relative:text;mso-position-vertical-relative:text">
+            <v:imagedata r:id="rId12" o:title="access_individuals_agg"/>
+            <w10:wrap type="square" side="right"/>
+          </v:shape>
+        </w:pict>
+      </w:r>
+      <w:r>
+        <w:rPr>
+          <w:rFonts w:ascii="Times New Roman" w:hAnsi="Times New Roman" w:cs="Times New Roman"/>
+        </w:rPr>
+        <w:br w:type="textWrapping" w:clear="all"/>
+      </w:r>
+    </w:p>
+    <w:p>
+      <w:pPr>
+        <w:rPr>
+          <w:rFonts w:ascii="Times New Roman" w:hAnsi="Times New Roman" w:cs="Times New Roman"/>
+        </w:rPr>
+      </w:pPr>
+      <w:r>
+        <w:rPr>
+          <w:rFonts w:ascii="Times New Roman" w:hAnsi="Times New Roman" w:cs="Times New Roman"/>
+        </w:rPr>
+        <w:t xml:space="preserve">Fig. 7  Revenue CV of all vessels in all simulations across access scenarios. </w:t>
+      </w:r>
+      <w:r>
+        <w:rPr>
+          <w:rFonts w:ascii="Times New Roman" w:hAnsi="Times New Roman" w:cs="Times New Roman"/>
+        </w:rPr>
+        <w:t xml:space="preserve">Revenue variability generally declines with increasing access, except for the very low variability peak of groundfish specialists which diminishes as permit access increases. </w:t>
+      </w:r>
+    </w:p>
+    <w:p>
+      <w:pPr>
+        <w:rPr>
+          <w:rFonts w:ascii="Times New Roman" w:hAnsi="Times New Roman" w:cs="Times New Roman"/>
+        </w:rPr>
+      </w:pPr>
+    </w:p>
     <w:sectPr>
       <w:pgSz w:w="12240" w:h="15840"/>
       <w:pgMar w:top="1440" w:right="1440" w:bottom="1440" w:left="1440" w:header="720" w:footer="720" w:gutter="0"/>
@@ -3392,8 +4542,43 @@
 </w:document>
 </file>
 
+<file path=word/comments.xml><?xml version="1.0" encoding="utf-8"?>
+<w:comments xmlns:wpc="http://schemas.microsoft.com/office/word/2010/wordprocessingCanvas" xmlns:cx="http://schemas.microsoft.com/office/drawing/2014/chartex" xmlns:mc="http://schemas.openxmlformats.org/markup-compatibility/2006" xmlns:o="urn:schemas-microsoft-com:office:office" xmlns:r="http://schemas.openxmlformats.org/officeDocument/2006/relationships" xmlns:m="http://schemas.openxmlformats.org/officeDocument/2006/math" xmlns:v="urn:schemas-microsoft-com:vml" xmlns:wp14="http://schemas.microsoft.com/office/word/2010/wordprocessingDrawing" xmlns:wp="http://schemas.openxmlformats.org/drawingml/2006/wordprocessingDrawing" xmlns:w10="urn:schemas-microsoft-com:office:word" xmlns:w="http://schemas.openxmlformats.org/wordprocessingml/2006/main" xmlns:w14="http://schemas.microsoft.com/office/word/2010/wordml" xmlns:w15="http://schemas.microsoft.com/office/word/2012/wordml" xmlns:w16se="http://schemas.microsoft.com/office/word/2015/wordml/symex" xmlns:wpg="http://schemas.microsoft.com/office/word/2010/wordprocessingGroup" xmlns:wpi="http://schemas.microsoft.com/office/word/2010/wordprocessingInk" xmlns:wne="http://schemas.microsoft.com/office/word/2006/wordml" xmlns:wps="http://schemas.microsoft.com/office/word/2010/wordprocessingShape" mc:Ignorable="w14 w15 w16se wp14">
+  <w:comment w:id="1" w:author="kiva.oken kiva.oken" w:date="2020-03-18T14:30:00Z" w:initials="kk">
+    <w:p>
+      <w:pPr>
+        <w:pStyle w:val="CommentText"/>
+      </w:pPr>
+      <w:r>
+        <w:rPr>
+          <w:rStyle w:val="CommentReference"/>
+        </w:rPr>
+        <w:annotationRef/>
+      </w:r>
+      <w:r>
+        <w:t>Supplement?</w:t>
+      </w:r>
+    </w:p>
+  </w:comment>
+</w:comments>
+</file>
+
+<file path=word/commentsExtended.xml><?xml version="1.0" encoding="utf-8"?>
+<w15:commentsEx xmlns:wpc="http://schemas.microsoft.com/office/word/2010/wordprocessingCanvas" xmlns:cx="http://schemas.microsoft.com/office/drawing/2014/chartex" xmlns:mc="http://schemas.openxmlformats.org/markup-compatibility/2006" xmlns:o="urn:schemas-microsoft-com:office:office" xmlns:r="http://schemas.openxmlformats.org/officeDocument/2006/relationships" xmlns:m="http://schemas.openxmlformats.org/officeDocument/2006/math" xmlns:v="urn:schemas-microsoft-com:vml" xmlns:wp14="http://schemas.microsoft.com/office/word/2010/wordprocessingDrawing" xmlns:wp="http://schemas.openxmlformats.org/drawingml/2006/wordprocessingDrawing" xmlns:w10="urn:schemas-microsoft-com:office:word" xmlns:w="http://schemas.openxmlformats.org/wordprocessingml/2006/main" xmlns:w14="http://schemas.microsoft.com/office/word/2010/wordml" xmlns:w15="http://schemas.microsoft.com/office/word/2012/wordml" xmlns:w16se="http://schemas.microsoft.com/office/word/2015/wordml/symex" xmlns:wpg="http://schemas.microsoft.com/office/word/2010/wordprocessingGroup" xmlns:wpi="http://schemas.microsoft.com/office/word/2010/wordprocessingInk" xmlns:wne="http://schemas.microsoft.com/office/word/2006/wordml" xmlns:wps="http://schemas.microsoft.com/office/word/2010/wordprocessingShape" mc:Ignorable="w14 w15 w16se wp14">
+  <w15:commentEx w15:paraId="3B1B9853" w15:done="0"/>
+</w15:commentsEx>
+</file>
+
+<file path=word/people.xml><?xml version="1.0" encoding="utf-8"?>
+<w15:people xmlns:wpc="http://schemas.microsoft.com/office/word/2010/wordprocessingCanvas" xmlns:cx="http://schemas.microsoft.com/office/drawing/2014/chartex" xmlns:mc="http://schemas.openxmlformats.org/markup-compatibility/2006" xmlns:o="urn:schemas-microsoft-com:office:office" xmlns:r="http://schemas.openxmlformats.org/officeDocument/2006/relationships" xmlns:m="http://schemas.openxmlformats.org/officeDocument/2006/math" xmlns:v="urn:schemas-microsoft-com:vml" xmlns:wp14="http://schemas.microsoft.com/office/word/2010/wordprocessingDrawing" xmlns:wp="http://schemas.openxmlformats.org/drawingml/2006/wordprocessingDrawing" xmlns:w10="urn:schemas-microsoft-com:office:word" xmlns:w="http://schemas.openxmlformats.org/wordprocessingml/2006/main" xmlns:w14="http://schemas.microsoft.com/office/word/2010/wordml" xmlns:w15="http://schemas.microsoft.com/office/word/2012/wordml" xmlns:w16se="http://schemas.microsoft.com/office/word/2015/wordml/symex" xmlns:wpg="http://schemas.microsoft.com/office/word/2010/wordprocessingGroup" xmlns:wpi="http://schemas.microsoft.com/office/word/2010/wordprocessingInk" xmlns:wne="http://schemas.microsoft.com/office/word/2006/wordml" xmlns:wps="http://schemas.microsoft.com/office/word/2010/wordprocessingShape" mc:Ignorable="w14 w15 w16se wp14">
+  <w15:person w15:author="kiva.oken kiva.oken">
+    <w15:presenceInfo w15:providerId="Windows Live" w15:userId="238a381983761eb5"/>
+  </w15:person>
+</w15:people>
+</file>
+
 <file path=word/styles.xml><?xml version="1.0" encoding="utf-8"?>
-<w:styles xmlns:mc="http://schemas.openxmlformats.org/markup-compatibility/2006" xmlns:r="http://schemas.openxmlformats.org/officeDocument/2006/relationships" xmlns:w="http://schemas.openxmlformats.org/wordprocessingml/2006/main" xmlns:w14="http://schemas.microsoft.com/office/word/2010/wordml" xmlns:w15="http://schemas.microsoft.com/office/word/2012/wordml" xmlns:w16cid="http://schemas.microsoft.com/office/word/2016/wordml/cid" xmlns:w16se="http://schemas.microsoft.com/office/word/2015/wordml/symex" mc:Ignorable="w14 w15 w16se w16cid">
+<w:styles xmlns:mc="http://schemas.openxmlformats.org/markup-compatibility/2006" xmlns:r="http://schemas.openxmlformats.org/officeDocument/2006/relationships" xmlns:w="http://schemas.openxmlformats.org/wordprocessingml/2006/main" xmlns:w14="http://schemas.microsoft.com/office/word/2010/wordml" xmlns:w15="http://schemas.microsoft.com/office/word/2012/wordml" xmlns:w16se="http://schemas.microsoft.com/office/word/2015/wordml/symex" mc:Ignorable="w14 w15 w16se">
   <w:docDefaults>
     <w:rPrDefault>
       <w:rPr>
@@ -3405,7 +4590,7 @@
     </w:rPrDefault>
     <w:pPrDefault/>
   </w:docDefaults>
-  <w:latentStyles w:defLockedState="0" w:defUIPriority="99" w:defSemiHidden="0" w:defUnhideWhenUsed="0" w:defQFormat="0" w:count="375">
+  <w:latentStyles w:defLockedState="0" w:defUIPriority="99" w:defSemiHidden="0" w:defUnhideWhenUsed="0" w:defQFormat="0" w:count="371">
     <w:lsdException w:name="Normal" w:uiPriority="0" w:qFormat="1"/>
     <w:lsdException w:name="heading 1" w:uiPriority="9" w:qFormat="1"/>
     <w:lsdException w:name="heading 2" w:semiHidden="1" w:uiPriority="9" w:unhideWhenUsed="1" w:qFormat="1"/>
@@ -3777,10 +4962,6 @@
     <w:lsdException w:name="List Table 5 Dark Accent 6" w:uiPriority="50"/>
     <w:lsdException w:name="List Table 6 Colorful Accent 6" w:uiPriority="51"/>
     <w:lsdException w:name="List Table 7 Colorful Accent 6" w:uiPriority="52"/>
-    <w:lsdException w:name="Mention" w:semiHidden="1" w:unhideWhenUsed="1"/>
-    <w:lsdException w:name="Smart Hyperlink" w:semiHidden="1" w:unhideWhenUsed="1"/>
-    <w:lsdException w:name="Hashtag" w:semiHidden="1" w:unhideWhenUsed="1"/>
-    <w:lsdException w:name="Unresolved Mention" w:semiHidden="1" w:unhideWhenUsed="1"/>
   </w:latentStyles>
   <w:style w:type="paragraph" w:default="1" w:styleId="Normal">
     <w:name w:val="Normal"/>
@@ -3892,6 +5073,34 @@
       <w:rFonts w:ascii="Times New Roman" w:hAnsi="Times New Roman" w:cs="Times New Roman"/>
       <w:sz w:val="18"/>
       <w:szCs w:val="18"/>
+    </w:rPr>
+  </w:style>
+  <w:style w:type="paragraph" w:styleId="CommentSubject">
+    <w:name w:val="annotation subject"/>
+    <w:basedOn w:val="CommentText"/>
+    <w:next w:val="CommentText"/>
+    <w:link w:val="CommentSubjectChar"/>
+    <w:uiPriority w:val="99"/>
+    <w:semiHidden/>
+    <w:unhideWhenUsed/>
+    <w:rsid w:val="00AB0538"/>
+    <w:rPr>
+      <w:b/>
+      <w:bCs/>
+    </w:rPr>
+  </w:style>
+  <w:style w:type="character" w:customStyle="1" w:styleId="CommentSubjectChar">
+    <w:name w:val="Comment Subject Char"/>
+    <w:basedOn w:val="CommentTextChar"/>
+    <w:link w:val="CommentSubject"/>
+    <w:uiPriority w:val="99"/>
+    <w:semiHidden/>
+    <w:rsid w:val="00AB0538"/>
+    <w:rPr>
+      <w:b/>
+      <w:bCs/>
+      <w:sz w:val="20"/>
+      <w:szCs w:val="20"/>
     </w:rPr>
   </w:style>
 </w:styles>

</xml_diff>